<commit_message>
added YJ - duh!
</commit_message>
<xml_diff>
--- a/Documentation/Soar-SMem Manual.docx
+++ b/Documentation/Soar-SMem Manual.docx
@@ -10,41 +10,15 @@
           <w:sz w:val="32"/>
         </w:rPr>
       </w:pPr>
-      <w:r>
-        <w:fldChar w:fldCharType="begin"/>
-      </w:r>
-      <w:r>
-        <w:instrText xml:space="preserve"> TITLE  \* MERGEFORMAT </w:instrText>
-      </w:r>
-      <w:r>
-        <w:fldChar w:fldCharType="separate"/>
-      </w:r>
-      <w:r>
-        <w:rPr>
-          <w:b/>
-          <w:sz w:val="32"/>
-        </w:rPr>
-        <w:t>Soar-</w:t>
-      </w:r>
-      <w:proofErr w:type="spellStart"/>
-      <w:r>
-        <w:rPr>
-          <w:b/>
-          <w:sz w:val="32"/>
-        </w:rPr>
-        <w:t>SMem</w:t>
-      </w:r>
-      <w:proofErr w:type="spellEnd"/>
-      <w:r>
-        <w:rPr>
-          <w:b/>
-          <w:sz w:val="32"/>
-        </w:rPr>
-        <w:t xml:space="preserve"> Manual</w:t>
-      </w:r>
-      <w:r>
-        <w:fldChar w:fldCharType="end"/>
-      </w:r>
+      <w:fldSimple w:instr=" TITLE  \* MERGEFORMAT ">
+        <w:r>
+          <w:rPr>
+            <w:b/>
+            <w:sz w:val="32"/>
+          </w:rPr>
+          <w:t>Soar-SMem Manual</w:t>
+        </w:r>
+      </w:fldSimple>
     </w:p>
     <w:p>
       <w:pPr>
@@ -107,13 +81,8 @@
         <w:spacing w:after="0"/>
       </w:pPr>
       <w:r>
-        <w:t xml:space="preserve">Nicholas </w:t>
-      </w:r>
-      <w:proofErr w:type="spellStart"/>
-      <w:r>
-        <w:t>Gorski</w:t>
-      </w:r>
-      <w:proofErr w:type="spellEnd"/>
+        <w:t>Nicholas Gorski</w:t>
+      </w:r>
     </w:p>
     <w:p>
       <w:pPr>
@@ -128,39 +97,32 @@
         <w:spacing w:after="0"/>
       </w:pPr>
       <w:r>
-        <w:t xml:space="preserve">Bob </w:t>
-      </w:r>
-      <w:proofErr w:type="spellStart"/>
-      <w:r>
-        <w:t>Marinier</w:t>
-      </w:r>
-      <w:proofErr w:type="spellEnd"/>
+        <w:t>Bob Marinier</w:t>
+      </w:r>
     </w:p>
     <w:p>
       <w:pPr>
         <w:spacing w:after="0"/>
       </w:pPr>
       <w:r>
-        <w:t xml:space="preserve">Sam </w:t>
-      </w:r>
-      <w:proofErr w:type="spellStart"/>
-      <w:r>
-        <w:t>Wintermute</w:t>
-      </w:r>
-      <w:proofErr w:type="spellEnd"/>
+        <w:t>Yongjia Wang</w:t>
+      </w:r>
     </w:p>
     <w:p>
       <w:pPr>
         <w:spacing w:after="0"/>
       </w:pPr>
       <w:r>
-        <w:t xml:space="preserve">Joseph </w:t>
-      </w:r>
-      <w:proofErr w:type="spellStart"/>
-      <w:r>
-        <w:t>Xu</w:t>
-      </w:r>
-      <w:proofErr w:type="spellEnd"/>
+        <w:t>Sam Wintermute</w:t>
+      </w:r>
+    </w:p>
+    <w:p>
+      <w:pPr>
+        <w:spacing w:after="0"/>
+      </w:pPr>
+      <w:r>
+        <w:t>Joseph Xu</w:t>
+      </w:r>
     </w:p>
     <w:p>
       <w:pPr>
@@ -2006,54 +1968,22 @@
       </w:r>
       <w:bookmarkStart w:id="1" w:name="_Toc103679962"/>
       <w:r>
-        <w:t>Soar-</w:t>
-      </w:r>
-      <w:proofErr w:type="spellStart"/>
-      <w:r>
-        <w:t>S</w:t>
-      </w:r>
-      <w:r>
-        <w:t>Mem</w:t>
-      </w:r>
-      <w:proofErr w:type="spellEnd"/>
-      <w:r>
-        <w:t xml:space="preserve"> Motivation</w:t>
+        <w:t>Soar-S</w:t>
+      </w:r>
+      <w:r>
+        <w:t>Mem Motivation</w:t>
       </w:r>
       <w:bookmarkEnd w:id="1"/>
     </w:p>
     <w:p>
       <w:r>
-        <w:t>Soar-</w:t>
-      </w:r>
-      <w:proofErr w:type="spellStart"/>
-      <w:r>
-        <w:t>S</w:t>
-      </w:r>
-      <w:r>
-        <w:t>Mem</w:t>
-      </w:r>
-      <w:proofErr w:type="spellEnd"/>
-      <w:r>
-        <w:t xml:space="preserve"> is a task-independent, architectural integ</w:t>
-      </w:r>
-      <w:r>
-        <w:t>ration of an artificial semantic memory (</w:t>
-      </w:r>
-      <w:proofErr w:type="spellStart"/>
-      <w:r>
-        <w:t>SMem</w:t>
-      </w:r>
-      <w:proofErr w:type="spellEnd"/>
-      <w:r>
-        <w:t xml:space="preserve">) with Soar.  The </w:t>
-      </w:r>
-      <w:proofErr w:type="spellStart"/>
-      <w:r>
-        <w:t>SMem</w:t>
-      </w:r>
-      <w:proofErr w:type="spellEnd"/>
-      <w:r>
-        <w:t xml:space="preserve"> mechanism facilitates deliberate</w:t>
+        <w:t>Soar-S</w:t>
+      </w:r>
+      <w:r>
+        <w:t>Mem is a task-independent, architectural integ</w:t>
+      </w:r>
+      <w:r>
+        <w:t>ration of an artificial semantic memory (SMem) with Soar.  The SMem mechanism facilitates deliberate</w:t>
       </w:r>
       <w:r>
         <w:t xml:space="preserve"> record</w:t>
@@ -2087,7 +2017,6 @@
       <w:r>
         <w:t xml:space="preserve">Upon creation of a new state within working memory, the architecture will automatically create a structure in working memory called </w:t>
       </w:r>
-      <w:proofErr w:type="spellStart"/>
       <w:r>
         <w:rPr>
           <w:b/>
@@ -2100,31 +2029,17 @@
         </w:rPr>
         <w:t>mem</w:t>
       </w:r>
-      <w:proofErr w:type="spellEnd"/>
       <w:r>
         <w:t xml:space="preserve">.  </w:t>
       </w:r>
       <w:r>
         <w:t xml:space="preserve">Within this structure, </w:t>
       </w:r>
-      <w:proofErr w:type="gramStart"/>
-      <w:r>
-        <w:t>agents</w:t>
-      </w:r>
-      <w:proofErr w:type="gramEnd"/>
-      <w:r>
-        <w:t xml:space="preserve"> issue requests to Soar-</w:t>
-      </w:r>
-      <w:proofErr w:type="spellStart"/>
-      <w:r>
-        <w:t>S</w:t>
-      </w:r>
-      <w:r>
-        <w:t>Mem</w:t>
-      </w:r>
-      <w:proofErr w:type="spellEnd"/>
-      <w:r>
-        <w:t xml:space="preserve"> by populating the </w:t>
+      <w:r>
+        <w:t>agents issue requests to Soar-S</w:t>
+      </w:r>
+      <w:r>
+        <w:t xml:space="preserve">Mem by populating the </w:t>
       </w:r>
       <w:r>
         <w:rPr>
@@ -2136,15 +2051,7 @@
         <w:t xml:space="preserve"> identifier with working memory elements</w:t>
       </w:r>
       <w:r>
-        <w:t xml:space="preserve"> (</w:t>
-      </w:r>
-      <w:proofErr w:type="spellStart"/>
-      <w:r>
-        <w:t>WMEs</w:t>
-      </w:r>
-      <w:proofErr w:type="spellEnd"/>
-      <w:r>
-        <w:t>)</w:t>
+        <w:t xml:space="preserve"> (WMEs)</w:t>
       </w:r>
       <w:r>
         <w:t xml:space="preserve"> and process</w:t>
@@ -2153,27 +2060,14 @@
         <w:t xml:space="preserve"> </w:t>
       </w:r>
       <w:r>
-        <w:t>Soar-</w:t>
-      </w:r>
-      <w:proofErr w:type="spellStart"/>
-      <w:r>
-        <w:t>S</w:t>
-      </w:r>
-      <w:r>
-        <w:t>Mem</w:t>
-      </w:r>
-      <w:proofErr w:type="spellEnd"/>
-      <w:r>
-        <w:t xml:space="preserve"> </w:t>
-      </w:r>
-      <w:r>
-        <w:t xml:space="preserve">generated </w:t>
-      </w:r>
-      <w:proofErr w:type="spellStart"/>
-      <w:r>
-        <w:t>WMEs</w:t>
-      </w:r>
-      <w:proofErr w:type="spellEnd"/>
+        <w:t>Soar-S</w:t>
+      </w:r>
+      <w:r>
+        <w:t xml:space="preserve">Mem </w:t>
+      </w:r>
+      <w:r>
+        <w:t>generated WMEs</w:t>
+      </w:r>
       <w:r>
         <w:t xml:space="preserve"> in the </w:t>
       </w:r>
@@ -2219,15 +2113,7 @@
         <w:t>details</w:t>
       </w:r>
       <w:r>
-        <w:t xml:space="preserve"> Soar-</w:t>
-      </w:r>
-      <w:proofErr w:type="spellStart"/>
-      <w:r>
-        <w:t>SMem</w:t>
-      </w:r>
-      <w:proofErr w:type="spellEnd"/>
-      <w:r>
-        <w:t xml:space="preserve"> storage</w:t>
+        <w:t xml:space="preserve"> Soar-SMem storage</w:t>
       </w:r>
       <w:r>
         <w:t>, i</w:t>
@@ -2289,18 +2175,11 @@
       <w:pPr>
         <w:pStyle w:val="code"/>
       </w:pPr>
-      <w:proofErr w:type="spellStart"/>
-      <w:proofErr w:type="gramStart"/>
       <w:r>
         <w:t>state</w:t>
       </w:r>
       <w:r>
-        <w:t>.smem.command.store</w:t>
-      </w:r>
-      <w:proofErr w:type="spellEnd"/>
-      <w:proofErr w:type="gramEnd"/>
-      <w:r>
-        <w:t xml:space="preserve"> &lt;identifier</w:t>
+        <w:t>.smem.command.store &lt;identifier</w:t>
       </w:r>
       <w:r>
         <w:t>&gt;</w:t>
@@ -2328,15 +2207,7 @@
     </w:p>
     <w:p>
       <w:r>
-        <w:t>Soar-</w:t>
-      </w:r>
-      <w:proofErr w:type="spellStart"/>
-      <w:r>
-        <w:t>SMem</w:t>
-      </w:r>
-      <w:proofErr w:type="spellEnd"/>
-      <w:r>
-        <w:t xml:space="preserve"> will store the identifier as well </w:t>
+        <w:t xml:space="preserve">Soar-SMem will store the identifier as well </w:t>
       </w:r>
       <w:r>
         <w:t xml:space="preserve">as its direct children.  Storing multiple levels of working memory (i.e. grandchildren) is achieved through multiple </w:t>
@@ -2416,18 +2287,10 @@
     </w:p>
     <w:p>
       <w:r>
-        <w:t>Soar-</w:t>
-      </w:r>
-      <w:proofErr w:type="spellStart"/>
-      <w:r>
-        <w:t>S</w:t>
-      </w:r>
-      <w:r>
-        <w:t>Mem</w:t>
-      </w:r>
-      <w:proofErr w:type="spellEnd"/>
-      <w:r>
-        <w:t xml:space="preserve"> provides the ability to declaratively store concepts via the </w:t>
+        <w:t>Soar-S</w:t>
+      </w:r>
+      <w:r>
+        <w:t xml:space="preserve">Mem provides the ability to declaratively store concepts via the </w:t>
       </w:r>
       <w:r>
         <w:rPr>
@@ -2438,14 +2301,12 @@
       <w:r>
         <w:t xml:space="preserve"> switch of the </w:t>
       </w:r>
-      <w:proofErr w:type="spellStart"/>
       <w:r>
         <w:rPr>
           <w:b/>
         </w:rPr>
         <w:t>smem</w:t>
       </w:r>
-      <w:proofErr w:type="spellEnd"/>
       <w:r>
         <w:t xml:space="preserve"> command.  The format of the command is nearly identical to </w:t>
       </w:r>
@@ -2466,15 +2327,8 @@
       <w:pPr>
         <w:pStyle w:val="code"/>
       </w:pPr>
-      <w:proofErr w:type="spellStart"/>
-      <w:proofErr w:type="gramStart"/>
-      <w:r>
-        <w:t>smem</w:t>
-      </w:r>
-      <w:proofErr w:type="spellEnd"/>
-      <w:proofErr w:type="gramEnd"/>
-      <w:r>
-        <w:t xml:space="preserve"> --add {</w:t>
+      <w:r>
+        <w:t>smem --add {</w:t>
       </w:r>
     </w:p>
     <w:p>
@@ -2482,15 +2336,7 @@
         <w:pStyle w:val="code"/>
       </w:pPr>
       <w:r>
-        <w:t xml:space="preserve">   (&lt;</w:t>
-      </w:r>
-      <w:proofErr w:type="gramStart"/>
-      <w:r>
-        <w:t>arithmetic</w:t>
-      </w:r>
-      <w:proofErr w:type="gramEnd"/>
-      <w:r>
-        <w:t>&gt; ^add10-facts &lt;a01&gt; &lt;a02&gt; &lt;a03&gt;)</w:t>
+        <w:t xml:space="preserve">   (&lt;arithmetic&gt; ^add10-facts &lt;a01&gt; &lt;a02&gt; &lt;a03&gt;)</w:t>
       </w:r>
     </w:p>
     <w:p>
@@ -2498,15 +2344,7 @@
         <w:pStyle w:val="code"/>
       </w:pPr>
       <w:r>
-        <w:t xml:space="preserve">   (&lt;</w:t>
-      </w:r>
-      <w:proofErr w:type="gramStart"/>
-      <w:r>
-        <w:t>a01</w:t>
-      </w:r>
-      <w:proofErr w:type="gramEnd"/>
-      <w:r>
-        <w:t>&gt; ^digit1 1 ^digit-10 11)</w:t>
+        <w:t xml:space="preserve">   (&lt;a01&gt; ^digit1 1 ^digit-10 11)</w:t>
       </w:r>
     </w:p>
     <w:p>
@@ -2514,15 +2352,7 @@
         <w:pStyle w:val="code"/>
       </w:pPr>
       <w:r>
-        <w:t xml:space="preserve">   (&lt;</w:t>
-      </w:r>
-      <w:proofErr w:type="gramStart"/>
-      <w:r>
-        <w:t>a02</w:t>
-      </w:r>
-      <w:proofErr w:type="gramEnd"/>
-      <w:r>
-        <w:t>&gt; ^digit1 2 ^digit-10 12)</w:t>
+        <w:t xml:space="preserve">   (&lt;a02&gt; ^digit1 2 ^digit-10 12)</w:t>
       </w:r>
     </w:p>
     <w:p>
@@ -2530,15 +2360,7 @@
         <w:pStyle w:val="code"/>
       </w:pPr>
       <w:r>
-        <w:t xml:space="preserve">   (&lt;</w:t>
-      </w:r>
-      <w:proofErr w:type="gramStart"/>
-      <w:r>
-        <w:t>a03</w:t>
-      </w:r>
-      <w:proofErr w:type="gramEnd"/>
-      <w:r>
-        <w:t>&gt; ^digit1 3 ^digit-10 13)</w:t>
+        <w:t xml:space="preserve">   (&lt;a03&gt; ^digit1 3 ^digit-10 13)</w:t>
       </w:r>
     </w:p>
     <w:p>
@@ -2599,40 +2421,19 @@
       </w:pPr>
       <w:bookmarkStart w:id="7" w:name="_Toc103679968"/>
       <w:r>
-        <w:t>Soar-</w:t>
-      </w:r>
-      <w:proofErr w:type="spellStart"/>
+        <w:t>Soar-S</w:t>
+      </w:r>
+      <w:r>
+        <w:t>Mem Storage</w:t>
+      </w:r>
+      <w:bookmarkEnd w:id="7"/>
+    </w:p>
+    <w:p>
       <w:r>
         <w:t>S</w:t>
       </w:r>
       <w:r>
-        <w:t>Mem</w:t>
-      </w:r>
-      <w:proofErr w:type="spellEnd"/>
-      <w:r>
-        <w:t xml:space="preserve"> Storage</w:t>
-      </w:r>
-      <w:bookmarkEnd w:id="7"/>
-    </w:p>
-    <w:p>
-      <w:proofErr w:type="spellStart"/>
-      <w:r>
-        <w:t>S</w:t>
-      </w:r>
-      <w:r>
-        <w:t>Mem</w:t>
-      </w:r>
-      <w:proofErr w:type="spellEnd"/>
-      <w:r>
-        <w:t xml:space="preserve"> currently uses </w:t>
-      </w:r>
-      <w:proofErr w:type="spellStart"/>
-      <w:r>
-        <w:t>SQLite</w:t>
-      </w:r>
-      <w:proofErr w:type="spellEnd"/>
-      <w:r>
-        <w:t xml:space="preserve"> to facilitate efficient and standardiz</w:t>
+        <w:t>Mem currently uses SQLite to facilitate efficient and standardiz</w:t>
       </w:r>
       <w:r>
         <w:t>ed storage and querying of</w:t>
@@ -2674,15 +2475,7 @@
         <w:t>path</w:t>
       </w:r>
       <w:r>
-        <w:t xml:space="preserve"> parameters).  If the store is located on disk, users can use any standard </w:t>
-      </w:r>
-      <w:proofErr w:type="spellStart"/>
-      <w:r>
-        <w:t>SQLite</w:t>
-      </w:r>
-      <w:proofErr w:type="spellEnd"/>
-      <w:r>
-        <w:t xml:space="preserve"> programs/components to access/query its contents. </w:t>
+        <w:t xml:space="preserve"> parameters).  If the store is located on disk, users can use any standard SQLite programs/components to access/query its contents. </w:t>
       </w:r>
     </w:p>
     <w:p>
@@ -2740,18 +2533,10 @@
         <w:t>This section detail</w:t>
       </w:r>
       <w:r>
-        <w:t>s the agent interface to Soar-</w:t>
-      </w:r>
-      <w:proofErr w:type="spellStart"/>
-      <w:r>
-        <w:t>S</w:t>
-      </w:r>
-      <w:r>
-        <w:t>Mem</w:t>
-      </w:r>
-      <w:proofErr w:type="spellEnd"/>
-      <w:r>
-        <w:t xml:space="preserve"> retrievals, including </w:t>
+        <w:t>s the agent interface to Soar-S</w:t>
+      </w:r>
+      <w:r>
+        <w:t xml:space="preserve">Mem retrievals, including </w:t>
       </w:r>
       <w:r>
         <w:t xml:space="preserve">command protocol, </w:t>
@@ -2793,19 +2578,14 @@
         </w:numPr>
       </w:pPr>
       <w:bookmarkStart w:id="9" w:name="_Ref81044084"/>
-      <w:bookmarkStart w:id="10" w:name="_Ref81043914"/>
-      <w:bookmarkStart w:id="11" w:name="_Toc103679970"/>
-      <w:r>
-        <w:t>Soar-</w:t>
-      </w:r>
-      <w:proofErr w:type="spellStart"/>
-      <w:r>
-        <w:t>S</w:t>
+      <w:bookmarkStart w:id="10" w:name="_Toc103679970"/>
+      <w:bookmarkStart w:id="11" w:name="_Ref81043914"/>
+      <w:r>
+        <w:t>Soar-S</w:t>
       </w:r>
       <w:r>
         <w:t>Mem</w:t>
       </w:r>
-      <w:proofErr w:type="spellEnd"/>
       <w:r>
         <w:t xml:space="preserve"> Retrieval</w:t>
       </w:r>
@@ -2813,7 +2593,7 @@
         <w:t xml:space="preserve"> Commands</w:t>
       </w:r>
       <w:bookmarkEnd w:id="9"/>
-      <w:bookmarkEnd w:id="11"/>
+      <w:bookmarkEnd w:id="10"/>
     </w:p>
     <w:p>
       <w:r>
@@ -2826,29 +2606,13 @@
         <w:t xml:space="preserve">retrieval </w:t>
       </w:r>
       <w:r>
-        <w:t>command to the Soar-</w:t>
-      </w:r>
-      <w:proofErr w:type="spellStart"/>
-      <w:r>
-        <w:t>S</w:t>
-      </w:r>
-      <w:r>
-        <w:t>Mem</w:t>
-      </w:r>
-      <w:proofErr w:type="spellEnd"/>
-      <w:r>
-        <w:t xml:space="preserve"> system by populating </w:t>
-      </w:r>
-      <w:r>
-        <w:t xml:space="preserve">appropriate </w:t>
-      </w:r>
-      <w:proofErr w:type="spellStart"/>
-      <w:r>
-        <w:t>WMEs</w:t>
-      </w:r>
-      <w:proofErr w:type="spellEnd"/>
-      <w:r>
-        <w:t xml:space="preserve"> on</w:t>
+        <w:t>command to the Soar-S</w:t>
+      </w:r>
+      <w:r>
+        <w:t xml:space="preserve">Mem system by populating </w:t>
+      </w:r>
+      <w:r>
+        <w:t>appropriate WMEs on</w:t>
       </w:r>
       <w:r>
         <w:t xml:space="preserve"> </w:t>
@@ -2865,7 +2629,6 @@
       <w:r>
         <w:t xml:space="preserve"> identifier of a state’s </w:t>
       </w:r>
-      <w:proofErr w:type="spellStart"/>
       <w:r>
         <w:rPr>
           <w:b/>
@@ -2878,7 +2641,6 @@
         </w:rPr>
         <w:t>mem</w:t>
       </w:r>
-      <w:proofErr w:type="spellEnd"/>
       <w:r>
         <w:t xml:space="preserve"> structure.</w:t>
       </w:r>
@@ -2892,26 +2654,10 @@
         <w:t xml:space="preserve">h decision cycle, after </w:t>
       </w:r>
       <w:r>
-        <w:t>concept storage, Soar-</w:t>
-      </w:r>
-      <w:proofErr w:type="spellStart"/>
-      <w:r>
-        <w:t>SMem</w:t>
-      </w:r>
-      <w:proofErr w:type="spellEnd"/>
-      <w:r>
-        <w:t xml:space="preserve"> processes each state’s </w:t>
-      </w:r>
-      <w:proofErr w:type="spellStart"/>
-      <w:r>
-        <w:t>S</w:t>
-      </w:r>
-      <w:r>
-        <w:t>Mem</w:t>
-      </w:r>
-      <w:proofErr w:type="spellEnd"/>
-      <w:r>
-        <w:t xml:space="preserve"> </w:t>
+        <w:t>concept storage, Soar-SMem processes each state’s S</w:t>
+      </w:r>
+      <w:r>
+        <w:t xml:space="preserve">Mem </w:t>
       </w:r>
       <w:r>
         <w:rPr>
@@ -2937,7 +2683,6 @@
       <w:r>
         <w:t xml:space="preserve"> identifier of that state’s </w:t>
       </w:r>
-      <w:proofErr w:type="spellStart"/>
       <w:r>
         <w:rPr>
           <w:b/>
@@ -2950,7 +2695,6 @@
         </w:rPr>
         <w:t>mem</w:t>
       </w:r>
-      <w:proofErr w:type="spellEnd"/>
       <w:r>
         <w:t xml:space="preserve"> structure</w:t>
       </w:r>
@@ -2966,15 +2710,7 @@
         <w:t xml:space="preserve">retrieval </w:t>
       </w:r>
       <w:r>
-        <w:t xml:space="preserve">command (which may consist of multiple </w:t>
-      </w:r>
-      <w:proofErr w:type="spellStart"/>
-      <w:r>
-        <w:t>WMEs</w:t>
-      </w:r>
-      <w:proofErr w:type="spellEnd"/>
-      <w:r>
-        <w:t>) can be issued in a single decision cycle (though multip</w:t>
+        <w:t>command (which may consist of multiple WMEs) can be issued in a single decision cycle (though multip</w:t>
       </w:r>
       <w:r>
         <w:t>le states may issue commands).  Malformed commands (including attempts at multiple commands) will result in an error.</w:t>
@@ -2985,18 +2721,10 @@
         <w:t>After a com</w:t>
       </w:r>
       <w:r>
-        <w:t>mand has been processed, Soar-</w:t>
-      </w:r>
-      <w:proofErr w:type="spellStart"/>
-      <w:r>
-        <w:t>S</w:t>
-      </w:r>
-      <w:r>
-        <w:t>Mem</w:t>
-      </w:r>
-      <w:proofErr w:type="spellEnd"/>
-      <w:r>
-        <w:t xml:space="preserve"> will ignore it until some aspect of the </w:t>
+        <w:t>mand has been processed, Soar-S</w:t>
+      </w:r>
+      <w:r>
+        <w:t xml:space="preserve">Mem will ignore it until some aspect of the </w:t>
       </w:r>
       <w:r>
         <w:rPr>
@@ -3005,15 +2733,7 @@
         <w:t>command</w:t>
       </w:r>
       <w:r>
-        <w:t xml:space="preserve"> structure changes (via addition/removal of </w:t>
-      </w:r>
-      <w:proofErr w:type="spellStart"/>
-      <w:r>
-        <w:t>WMEs</w:t>
-      </w:r>
-      <w:proofErr w:type="spellEnd"/>
-      <w:r>
-        <w:t xml:space="preserve">).  When this occurs, the </w:t>
+        <w:t xml:space="preserve"> structure changes (via addition/removal of WMEs).  When this occurs, the </w:t>
       </w:r>
       <w:r>
         <w:rPr>
@@ -3049,40 +2769,20 @@
       <w:r>
         <w:t>Non-Cue-Based Retrievals</w:t>
       </w:r>
-      <w:bookmarkEnd w:id="10"/>
+      <w:bookmarkEnd w:id="11"/>
       <w:bookmarkEnd w:id="12"/>
     </w:p>
     <w:p>
-      <w:proofErr w:type="gramStart"/>
-      <w:r>
-        <w:t>An NCB</w:t>
-      </w:r>
-      <w:proofErr w:type="gramEnd"/>
-      <w:r>
-        <w:t xml:space="preserve"> retrieval is a request to retrieve the direct children of a long-term identifier:</w:t>
+      <w:r>
+        <w:t>An NCB retrieval is a request to retrieve the direct children of a long-term identifier:</w:t>
       </w:r>
     </w:p>
     <w:p>
       <w:pPr>
         <w:pStyle w:val="code"/>
       </w:pPr>
-      <w:proofErr w:type="spellStart"/>
-      <w:proofErr w:type="gramStart"/>
-      <w:r>
-        <w:t>state.smem.command.retrieve</w:t>
-      </w:r>
-      <w:proofErr w:type="spellEnd"/>
-      <w:proofErr w:type="gramEnd"/>
-      <w:r>
-        <w:t xml:space="preserve"> &lt;</w:t>
-      </w:r>
-      <w:proofErr w:type="spellStart"/>
-      <w:r>
-        <w:t>lti</w:t>
-      </w:r>
-      <w:proofErr w:type="spellEnd"/>
-      <w:r>
-        <w:t>&gt;</w:t>
+      <w:r>
+        <w:t>state.smem.command.retrieve &lt;lti&gt;</w:t>
       </w:r>
     </w:p>
     <w:p>
@@ -3100,28 +2800,13 @@
       <w:pPr>
         <w:pStyle w:val="code"/>
       </w:pPr>
-      <w:proofErr w:type="spellStart"/>
-      <w:proofErr w:type="gramStart"/>
-      <w:r>
-        <w:t>state.smem.result.status</w:t>
-      </w:r>
-      <w:proofErr w:type="spellEnd"/>
-      <w:proofErr w:type="gramEnd"/>
-      <w:r>
-        <w:t xml:space="preserve"> failure</w:t>
-      </w:r>
-    </w:p>
-    <w:p>
-      <w:r>
-        <w:t xml:space="preserve">Otherwise, two new </w:t>
-      </w:r>
-      <w:proofErr w:type="spellStart"/>
-      <w:r>
-        <w:t>WMEs</w:t>
-      </w:r>
-      <w:proofErr w:type="spellEnd"/>
-      <w:r>
-        <w:t xml:space="preserve"> will be placed on the </w:t>
+      <w:r>
+        <w:t>state.smem.result.status failure</w:t>
+      </w:r>
+    </w:p>
+    <w:p>
+      <w:r>
+        <w:t xml:space="preserve">Otherwise, two new WMEs will be placed on the </w:t>
       </w:r>
       <w:r>
         <w:rPr>
@@ -3137,38 +2822,16 @@
       <w:pPr>
         <w:pStyle w:val="code"/>
       </w:pPr>
-      <w:proofErr w:type="spellStart"/>
-      <w:proofErr w:type="gramStart"/>
-      <w:r>
-        <w:t>state.smem.result.status</w:t>
-      </w:r>
-      <w:proofErr w:type="spellEnd"/>
-      <w:proofErr w:type="gramEnd"/>
-      <w:r>
-        <w:t xml:space="preserve"> success</w:t>
+      <w:r>
+        <w:t>state.smem.result.status success</w:t>
       </w:r>
     </w:p>
     <w:p>
       <w:pPr>
         <w:pStyle w:val="code"/>
       </w:pPr>
-      <w:proofErr w:type="spellStart"/>
-      <w:proofErr w:type="gramStart"/>
-      <w:r>
-        <w:t>state.smem.result.retrieved</w:t>
-      </w:r>
-      <w:proofErr w:type="spellEnd"/>
-      <w:proofErr w:type="gramEnd"/>
-      <w:r>
-        <w:t xml:space="preserve"> &lt;</w:t>
-      </w:r>
-      <w:proofErr w:type="spellStart"/>
-      <w:r>
-        <w:t>lti</w:t>
-      </w:r>
-      <w:proofErr w:type="spellEnd"/>
-      <w:r>
-        <w:t>&gt;</w:t>
+      <w:r>
+        <w:t>state.smem.result.retrieved &lt;lti&gt;</w:t>
       </w:r>
     </w:p>
     <w:p>
@@ -3220,15 +2883,7 @@
     </w:p>
     <w:p>
       <w:r>
-        <w:t xml:space="preserve">A cue is composed of </w:t>
-      </w:r>
-      <w:proofErr w:type="spellStart"/>
-      <w:r>
-        <w:t>WMEs</w:t>
-      </w:r>
-      <w:proofErr w:type="spellEnd"/>
-      <w:r>
-        <w:t xml:space="preserve"> that describe a concept’s direct children.  A cue WME with a constant value (symbolic or numeric) demands an exact match of both attribute and value.  A cue WME with an LTI as its value demands an exact match as well.  A cue WME with a non-long-term identifier as its value requires an exact match of attribute, but with any value (constant or identifier).  </w:t>
+        <w:t xml:space="preserve">A cue is composed of WMEs that describe a concept’s direct children.  A cue WME with a constant value (symbolic or numeric) demands an exact match of both attribute and value.  A cue WME with an LTI as its value demands an exact match as well.  A cue WME with a non-long-term identifier as its value requires an exact match of attribute, but with any value (constant or identifier).  </w:t>
       </w:r>
     </w:p>
     <w:p>
@@ -3258,18 +2913,11 @@
       <w:pPr>
         <w:pStyle w:val="code"/>
       </w:pPr>
-      <w:proofErr w:type="spellStart"/>
-      <w:proofErr w:type="gramStart"/>
       <w:r>
         <w:t>state.</w:t>
       </w:r>
       <w:r>
-        <w:t>smem.command.query</w:t>
-      </w:r>
-      <w:proofErr w:type="spellEnd"/>
-      <w:proofErr w:type="gramEnd"/>
-      <w:r>
-        <w:t xml:space="preserve"> &lt;cue&gt;</w:t>
+        <w:t>smem.command.query &lt;cue&gt;</w:t>
       </w:r>
     </w:p>
     <w:p>
@@ -3285,13 +2933,8 @@
         <w:pStyle w:val="code"/>
         <w:spacing w:after="0"/>
       </w:pPr>
-      <w:proofErr w:type="gramStart"/>
-      <w:r>
-        <w:t>sp</w:t>
-      </w:r>
-      <w:proofErr w:type="gramEnd"/>
-      <w:r>
-        <w:t xml:space="preserve"> {sample*query</w:t>
+      <w:r>
+        <w:t>sp {sample*query</w:t>
       </w:r>
     </w:p>
     <w:p>
@@ -3300,23 +2943,7 @@
         <w:spacing w:after="0"/>
       </w:pPr>
       <w:r>
-        <w:t xml:space="preserve">    (</w:t>
-      </w:r>
-      <w:proofErr w:type="gramStart"/>
-      <w:r>
-        <w:t>state</w:t>
-      </w:r>
-      <w:proofErr w:type="gramEnd"/>
-      <w:r>
-        <w:t xml:space="preserve"> &lt;s&gt; ^</w:t>
-      </w:r>
-      <w:proofErr w:type="spellStart"/>
-      <w:r>
-        <w:t>smem.command</w:t>
-      </w:r>
-      <w:proofErr w:type="spellEnd"/>
-      <w:r>
-        <w:t xml:space="preserve"> &lt;sc&gt;</w:t>
+        <w:t xml:space="preserve">    (state &lt;s&gt; ^smem.command &lt;sc&gt;</w:t>
       </w:r>
     </w:p>
     <w:p>
@@ -3325,25 +2952,7 @@
         <w:spacing w:after="0"/>
       </w:pPr>
       <w:r>
-        <w:t xml:space="preserve">               ^</w:t>
-      </w:r>
-      <w:proofErr w:type="spellStart"/>
-      <w:proofErr w:type="gramStart"/>
-      <w:r>
-        <w:t>lti</w:t>
-      </w:r>
-      <w:proofErr w:type="spellEnd"/>
-      <w:proofErr w:type="gramEnd"/>
-      <w:r>
-        <w:t xml:space="preserve"> &lt;</w:t>
-      </w:r>
-      <w:proofErr w:type="spellStart"/>
-      <w:r>
-        <w:t>lti</w:t>
-      </w:r>
-      <w:proofErr w:type="spellEnd"/>
-      <w:r>
-        <w:t>&gt;</w:t>
+        <w:t xml:space="preserve">               ^lti &lt;lti&gt;</w:t>
       </w:r>
     </w:p>
     <w:p>
@@ -3352,23 +2961,7 @@
         <w:spacing w:after="0"/>
       </w:pPr>
       <w:r>
-        <w:t xml:space="preserve">               ^</w:t>
-      </w:r>
-      <w:proofErr w:type="gramStart"/>
-      <w:r>
-        <w:t>input</w:t>
-      </w:r>
-      <w:proofErr w:type="gramEnd"/>
-      <w:r>
-        <w:t>-</w:t>
-      </w:r>
-      <w:proofErr w:type="spellStart"/>
-      <w:r>
-        <w:t>link.foo</w:t>
-      </w:r>
-      <w:proofErr w:type="spellEnd"/>
-      <w:r>
-        <w:t xml:space="preserve"> &lt;bar&gt;)</w:t>
+        <w:t xml:space="preserve">               ^input-link.foo &lt;bar&gt;)</w:t>
       </w:r>
     </w:p>
     <w:p>
@@ -3386,15 +2979,7 @@
         <w:spacing w:after="0"/>
       </w:pPr>
       <w:r>
-        <w:t xml:space="preserve">    (&lt;</w:t>
-      </w:r>
-      <w:proofErr w:type="gramStart"/>
-      <w:r>
-        <w:t>sc</w:t>
-      </w:r>
-      <w:proofErr w:type="gramEnd"/>
-      <w:r>
-        <w:t>&gt; ^query &lt;q&gt;)</w:t>
+        <w:t xml:space="preserve">    (&lt;sc&gt; ^query &lt;q&gt;)</w:t>
       </w:r>
     </w:p>
     <w:p>
@@ -3403,15 +2988,7 @@
         <w:spacing w:after="0"/>
       </w:pPr>
       <w:r>
-        <w:t xml:space="preserve">    (&lt;</w:t>
-      </w:r>
-      <w:proofErr w:type="gramStart"/>
-      <w:r>
-        <w:t>q</w:t>
-      </w:r>
-      <w:proofErr w:type="gramEnd"/>
-      <w:r>
-        <w:t>&gt; ^name &lt;any-name&gt;</w:t>
+        <w:t xml:space="preserve">    (&lt;q&gt; ^name &lt;any-name&gt;</w:t>
       </w:r>
     </w:p>
     <w:p>
@@ -3420,17 +2997,7 @@
         <w:spacing w:after="0"/>
       </w:pPr>
       <w:r>
-        <w:t xml:space="preserve">         ^</w:t>
-      </w:r>
-      <w:proofErr w:type="spellStart"/>
-      <w:proofErr w:type="gramStart"/>
-      <w:r>
-        <w:t>foo</w:t>
-      </w:r>
-      <w:proofErr w:type="spellEnd"/>
-      <w:proofErr w:type="gramEnd"/>
-      <w:r>
-        <w:t xml:space="preserve"> &lt;bar&gt;</w:t>
+        <w:t xml:space="preserve">         ^foo &lt;bar&gt;</w:t>
       </w:r>
     </w:p>
     <w:p>
@@ -3439,23 +3006,7 @@
         <w:spacing w:after="0"/>
       </w:pPr>
       <w:r>
-        <w:t xml:space="preserve">         ^</w:t>
-      </w:r>
-      <w:proofErr w:type="gramStart"/>
-      <w:r>
-        <w:t>associate</w:t>
-      </w:r>
-      <w:proofErr w:type="gramEnd"/>
-      <w:r>
-        <w:t xml:space="preserve"> &lt;</w:t>
-      </w:r>
-      <w:proofErr w:type="spellStart"/>
-      <w:r>
-        <w:t>lti</w:t>
-      </w:r>
-      <w:proofErr w:type="spellEnd"/>
-      <w:r>
-        <w:t>&gt;</w:t>
+        <w:t xml:space="preserve">         ^associate &lt;lti&gt;</w:t>
       </w:r>
     </w:p>
     <w:p>
@@ -3464,15 +3015,7 @@
         <w:spacing w:after="0"/>
       </w:pPr>
       <w:r>
-        <w:t xml:space="preserve">         ^</w:t>
-      </w:r>
-      <w:proofErr w:type="gramStart"/>
-      <w:r>
-        <w:t>age</w:t>
-      </w:r>
-      <w:proofErr w:type="gramEnd"/>
-      <w:r>
-        <w:t xml:space="preserve"> 25)</w:t>
+        <w:t xml:space="preserve">         ^age 25)</w:t>
       </w:r>
     </w:p>
     <w:p>
@@ -3485,31 +3028,7 @@
     </w:p>
     <w:p>
       <w:r>
-        <w:t>In this example, assume that the “^</w:t>
-      </w:r>
-      <w:proofErr w:type="spellStart"/>
-      <w:r>
-        <w:t>lti</w:t>
-      </w:r>
-      <w:proofErr w:type="spellEnd"/>
-      <w:r>
-        <w:t xml:space="preserve"> &lt;</w:t>
-      </w:r>
-      <w:proofErr w:type="spellStart"/>
-      <w:r>
-        <w:t>lti</w:t>
-      </w:r>
-      <w:proofErr w:type="spellEnd"/>
-      <w:r>
-        <w:t>&gt;” match will be an LTI and the value of “</w:t>
-      </w:r>
-      <w:proofErr w:type="spellStart"/>
-      <w:r>
-        <w:t>foo</w:t>
-      </w:r>
-      <w:proofErr w:type="spellEnd"/>
-      <w:r>
-        <w:t>” from the input-link will be a constant.  Thus, the query requests retrieval of a long-term identifier with ALL of the following:</w:t>
+        <w:t>In this example, assume that the “^lti &lt;lti&gt;” match will be an LTI and the value of “foo” from the input-link will be a constant.  Thus, the query requests retrieval of a long-term identifier with ALL of the following:</w:t>
       </w:r>
     </w:p>
     <w:p>
@@ -3533,15 +3052,7 @@
         </w:numPr>
       </w:pPr>
       <w:r>
-        <w:t>A child with attribute “</w:t>
-      </w:r>
-      <w:proofErr w:type="spellStart"/>
-      <w:r>
-        <w:t>foo</w:t>
-      </w:r>
-      <w:proofErr w:type="spellEnd"/>
-      <w:r>
-        <w:t>” and value equal to the value of variable “&lt;bar&gt;” at the time this rule fires</w:t>
+        <w:t>A child with attribute “foo” and value equal to the value of variable “&lt;bar&gt;” at the time this rule fires</w:t>
       </w:r>
     </w:p>
     <w:p>
@@ -3562,15 +3073,7 @@
         <w:t xml:space="preserve"> long-term identifier</w:t>
       </w:r>
       <w:r>
-        <w:t xml:space="preserve"> “&lt;</w:t>
-      </w:r>
-      <w:proofErr w:type="spellStart"/>
-      <w:r>
-        <w:t>lti</w:t>
-      </w:r>
-      <w:proofErr w:type="spellEnd"/>
-      <w:r>
-        <w:t>&gt;” at the time this rule fires</w:t>
+        <w:t xml:space="preserve"> “&lt;lti&gt;” at the time this rule fires</w:t>
       </w:r>
     </w:p>
     <w:p>
@@ -3594,79 +3097,34 @@
       <w:pPr>
         <w:pStyle w:val="code"/>
       </w:pPr>
-      <w:proofErr w:type="spellStart"/>
-      <w:proofErr w:type="gramStart"/>
-      <w:r>
-        <w:t>state.smem.result.status</w:t>
-      </w:r>
-      <w:proofErr w:type="spellEnd"/>
-      <w:proofErr w:type="gramEnd"/>
-      <w:r>
-        <w:t xml:space="preserve"> failure</w:t>
-      </w:r>
-    </w:p>
-    <w:p>
-      <w:r>
-        <w:t xml:space="preserve">Otherwise, two </w:t>
-      </w:r>
-      <w:proofErr w:type="spellStart"/>
-      <w:r>
-        <w:t>WMEs</w:t>
-      </w:r>
-      <w:proofErr w:type="spellEnd"/>
-      <w:r>
-        <w:t xml:space="preserve"> are added:</w:t>
+      <w:r>
+        <w:t>state.smem.result.status failure</w:t>
+      </w:r>
+    </w:p>
+    <w:p>
+      <w:r>
+        <w:t>Otherwise, two WMEs are added:</w:t>
       </w:r>
     </w:p>
     <w:p>
       <w:pPr>
         <w:pStyle w:val="code"/>
       </w:pPr>
-      <w:proofErr w:type="spellStart"/>
-      <w:proofErr w:type="gramStart"/>
-      <w:r>
-        <w:t>state.smem.result.status</w:t>
-      </w:r>
-      <w:proofErr w:type="spellEnd"/>
-      <w:proofErr w:type="gramEnd"/>
-      <w:r>
-        <w:t xml:space="preserve"> success</w:t>
+      <w:r>
+        <w:t>state.smem.result.status success</w:t>
       </w:r>
     </w:p>
     <w:p>
       <w:pPr>
         <w:pStyle w:val="code"/>
       </w:pPr>
-      <w:proofErr w:type="spellStart"/>
-      <w:proofErr w:type="gramStart"/>
-      <w:r>
-        <w:t>state.smem.result.retrieved</w:t>
-      </w:r>
-      <w:proofErr w:type="spellEnd"/>
-      <w:proofErr w:type="gramEnd"/>
-      <w:r>
-        <w:t xml:space="preserve"> &lt;</w:t>
-      </w:r>
-      <w:proofErr w:type="spellStart"/>
-      <w:r>
-        <w:t>lti</w:t>
-      </w:r>
-      <w:proofErr w:type="spellEnd"/>
-      <w:r>
-        <w:t>&gt;</w:t>
-      </w:r>
-    </w:p>
-    <w:p>
-      <w:r>
-        <w:t>During a cue-based retrieval it is possible that the retrieved LTI is not in Working Memory.  If this is the case, Soar-</w:t>
-      </w:r>
-      <w:proofErr w:type="spellStart"/>
-      <w:r>
-        <w:t>SMem</w:t>
-      </w:r>
-      <w:proofErr w:type="spellEnd"/>
-      <w:r>
-        <w:t xml:space="preserve"> will create a new identifier with letter-number pair as was originally stored.</w:t>
+      <w:r>
+        <w:t>state.smem.result.retrieved &lt;lti&gt;</w:t>
+      </w:r>
+    </w:p>
+    <w:p>
+      <w:r>
+        <w:t>During a cue-based retrieval it is possible that the retrieved LTI is not in Working Memory.  If this is the case, Soar-SMem will create a new identifier with letter-number pair as was originally stored.</w:t>
       </w:r>
     </w:p>
     <w:p>
@@ -3676,15 +3134,7 @@
     </w:p>
     <w:p>
       <w:r>
-        <w:t>It is possible that multiple concepts match the cue equally well.  In this case, Soar-</w:t>
-      </w:r>
-      <w:proofErr w:type="spellStart"/>
-      <w:r>
-        <w:t>SMem</w:t>
-      </w:r>
-      <w:proofErr w:type="spellEnd"/>
-      <w:r>
-        <w:t xml:space="preserve"> will retrieve the LTI t</w:t>
+        <w:t>It is possible that multiple concepts match the cue equally well.  In this case, Soar-SMem will retrieve the LTI t</w:t>
       </w:r>
       <w:r>
         <w:t>hat was most recently stored/</w:t>
@@ -3735,8 +3185,6 @@
       <w:pPr>
         <w:pStyle w:val="code"/>
       </w:pPr>
-      <w:proofErr w:type="spellStart"/>
-      <w:proofErr w:type="gramStart"/>
       <w:r>
         <w:t>sta</w:t>
       </w:r>
@@ -3744,23 +3192,10 @@
         <w:t>te.s</w:t>
       </w:r>
       <w:r>
-        <w:t>mem.command.prohibit</w:t>
-      </w:r>
-      <w:proofErr w:type="spellEnd"/>
-      <w:proofErr w:type="gramEnd"/>
-      <w:r>
-        <w:t xml:space="preserve"> </w:t>
-      </w:r>
-      <w:r>
-        <w:t>&lt;bad-</w:t>
-      </w:r>
-      <w:proofErr w:type="spellStart"/>
-      <w:r>
-        <w:t>lti</w:t>
-      </w:r>
-      <w:proofErr w:type="spellEnd"/>
-      <w:r>
-        <w:t>&gt;</w:t>
+        <w:t xml:space="preserve">mem.command.prohibit </w:t>
+      </w:r>
+      <w:r>
+        <w:t>&lt;bad-lti&gt;</w:t>
       </w:r>
     </w:p>
     <w:p>
@@ -3777,15 +3212,7 @@
         <w:t>prohibit</w:t>
       </w:r>
       <w:r>
-        <w:t xml:space="preserve"> command </w:t>
-      </w:r>
-      <w:proofErr w:type="spellStart"/>
-      <w:r>
-        <w:t>WMEs</w:t>
-      </w:r>
-      <w:proofErr w:type="spellEnd"/>
-      <w:r>
-        <w:t xml:space="preserve"> may be issued as modifiers to a single CB retrieval</w:t>
+        <w:t xml:space="preserve"> command WMEs may be issued as modifiers to a single CB retrieval</w:t>
       </w:r>
       <w:r>
         <w:t>.  This method can be used to iterate over all matching concepts.</w:t>
@@ -3805,18 +3232,10 @@
       </w:r>
       <w:bookmarkStart w:id="15" w:name="_Toc103679973"/>
       <w:r>
-        <w:t>Soar-</w:t>
-      </w:r>
-      <w:proofErr w:type="spellStart"/>
-      <w:r>
-        <w:t>S</w:t>
-      </w:r>
-      <w:r>
-        <w:t>Mem</w:t>
-      </w:r>
-      <w:proofErr w:type="spellEnd"/>
-      <w:r>
-        <w:t xml:space="preserve"> Parameters</w:t>
+        <w:t>Soar-S</w:t>
+      </w:r>
+      <w:r>
+        <w:t>Mem Parameters</w:t>
       </w:r>
       <w:bookmarkEnd w:id="15"/>
     </w:p>
@@ -3825,18 +3244,10 @@
         <w:t>The following sections discuss how to configure the</w:t>
       </w:r>
       <w:r>
-        <w:t xml:space="preserve"> Soar-</w:t>
-      </w:r>
-      <w:proofErr w:type="spellStart"/>
-      <w:r>
-        <w:t>S</w:t>
-      </w:r>
-      <w:r>
-        <w:t>Mem</w:t>
-      </w:r>
-      <w:proofErr w:type="spellEnd"/>
-      <w:r>
-        <w:t xml:space="preserve"> parameters discussed in previous sections.</w:t>
+        <w:t xml:space="preserve"> Soar-S</w:t>
+      </w:r>
+      <w:r>
+        <w:t>Mem parameters discussed in previous sections.</w:t>
       </w:r>
     </w:p>
     <w:p>
@@ -3875,7 +3286,6 @@
       <w:r>
         <w:t xml:space="preserve"> switches of the </w:t>
       </w:r>
-      <w:proofErr w:type="spellStart"/>
       <w:r>
         <w:rPr>
           <w:b/>
@@ -3888,7 +3298,6 @@
         </w:rPr>
         <w:t>mem</w:t>
       </w:r>
-      <w:proofErr w:type="spellEnd"/>
       <w:r>
         <w:t xml:space="preserve"> command:</w:t>
       </w:r>
@@ -3898,50 +3307,34 @@
         <w:pStyle w:val="code"/>
         <w:spacing w:after="0"/>
       </w:pPr>
-      <w:proofErr w:type="spellStart"/>
-      <w:proofErr w:type="gramStart"/>
       <w:r>
         <w:t>s</w:t>
       </w:r>
       <w:r>
-        <w:t>mem</w:t>
-      </w:r>
-      <w:proofErr w:type="spellEnd"/>
-      <w:proofErr w:type="gramEnd"/>
-      <w:r>
-        <w:t xml:space="preserve"> [-g|--get] &lt;parameter&gt;</w:t>
+        <w:t>mem [-g|--get] &lt;parameter&gt;</w:t>
       </w:r>
     </w:p>
     <w:p>
       <w:pPr>
         <w:pStyle w:val="code"/>
       </w:pPr>
-      <w:proofErr w:type="spellStart"/>
-      <w:proofErr w:type="gramStart"/>
       <w:r>
         <w:t>s</w:t>
       </w:r>
       <w:r>
-        <w:t>mem</w:t>
-      </w:r>
-      <w:proofErr w:type="spellEnd"/>
-      <w:proofErr w:type="gramEnd"/>
-      <w:r>
-        <w:t xml:space="preserve"> [-s|--set] &lt;parameter&gt; &lt;value&gt;</w:t>
+        <w:t>mem [-s|--set] &lt;parameter&gt; &lt;value&gt;</w:t>
       </w:r>
     </w:p>
     <w:p>
       <w:r>
         <w:t xml:space="preserve">Agents can retrieve and change parameters in the actions of rules using the </w:t>
       </w:r>
-      <w:proofErr w:type="spellStart"/>
       <w:r>
         <w:rPr>
           <w:b/>
         </w:rPr>
         <w:t>cmd</w:t>
       </w:r>
-      <w:proofErr w:type="spellEnd"/>
       <w:r>
         <w:t xml:space="preserve"> function.</w:t>
       </w:r>
@@ -3962,18 +3355,10 @@
     </w:p>
     <w:p>
       <w:r>
-        <w:t>All Soar-</w:t>
-      </w:r>
-      <w:proofErr w:type="spellStart"/>
-      <w:r>
-        <w:t>S</w:t>
-      </w:r>
-      <w:r>
-        <w:t>Mem</w:t>
-      </w:r>
-      <w:proofErr w:type="spellEnd"/>
-      <w:r>
-        <w:t xml:space="preserve"> parameters are organized below.  The </w:t>
+        <w:t>All Soar-S</w:t>
+      </w:r>
+      <w:r>
+        <w:t xml:space="preserve">Mem parameters are organized below.  The </w:t>
       </w:r>
       <w:r>
         <w:rPr>
@@ -4051,16 +3436,11 @@
               <w:spacing w:after="0"/>
             </w:pPr>
             <w:r>
-              <w:t>Enable or disable Soar-</w:t>
-            </w:r>
-            <w:proofErr w:type="spellStart"/>
-            <w:r>
-              <w:t>S</w:t>
+              <w:t>Enable or disable Soar-S</w:t>
             </w:r>
             <w:r>
               <w:t>Mem</w:t>
             </w:r>
-            <w:proofErr w:type="spellEnd"/>
           </w:p>
         </w:tc>
       </w:tr>
@@ -4091,14 +3471,12 @@
                 <w:b/>
               </w:rPr>
             </w:pPr>
-            <w:proofErr w:type="gramStart"/>
             <w:r>
               <w:rPr>
                 <w:b/>
               </w:rPr>
               <w:t>learning</w:t>
             </w:r>
-            <w:proofErr w:type="gramEnd"/>
           </w:p>
         </w:tc>
       </w:tr>
@@ -4145,7 +3523,6 @@
                       <w:b/>
                     </w:rPr>
                   </w:pPr>
-                  <w:proofErr w:type="gramStart"/>
                   <w:r>
                     <w:rPr>
                       <w:b/>
@@ -4158,7 +3535,6 @@
                     </w:rPr>
                     <w:t>ff</w:t>
                   </w:r>
-                  <w:proofErr w:type="gramEnd"/>
                 </w:p>
               </w:tc>
               <w:tc>
@@ -4176,14 +3552,12 @@
                   <w:r>
                     <w:t xml:space="preserve"> Soar-</w:t>
                   </w:r>
-                  <w:proofErr w:type="spellStart"/>
                   <w:r>
                     <w:t>S</w:t>
                   </w:r>
                   <w:r>
                     <w:t>Mem</w:t>
                   </w:r>
-                  <w:proofErr w:type="spellEnd"/>
                 </w:p>
               </w:tc>
             </w:tr>
@@ -4200,14 +3574,12 @@
                       <w:b/>
                     </w:rPr>
                   </w:pPr>
-                  <w:proofErr w:type="gramStart"/>
                   <w:r>
                     <w:rPr>
                       <w:b/>
                     </w:rPr>
                     <w:t>on</w:t>
                   </w:r>
-                  <w:proofErr w:type="gramEnd"/>
                 </w:p>
               </w:tc>
               <w:tc>
@@ -4225,14 +3597,12 @@
                   <w:r>
                     <w:t xml:space="preserve"> Soar-</w:t>
                   </w:r>
-                  <w:proofErr w:type="spellStart"/>
                   <w:r>
                     <w:t>S</w:t>
                   </w:r>
                   <w:r>
                     <w:t>Mem</w:t>
                   </w:r>
-                  <w:proofErr w:type="spellEnd"/>
                 </w:p>
               </w:tc>
             </w:tr>
@@ -4267,14 +3637,12 @@
                 <w:b/>
               </w:rPr>
             </w:pPr>
-            <w:proofErr w:type="gramStart"/>
             <w:r>
               <w:rPr>
                 <w:b/>
               </w:rPr>
               <w:t>on</w:t>
             </w:r>
-            <w:proofErr w:type="gramEnd"/>
           </w:p>
         </w:tc>
       </w:tr>
@@ -4302,11 +3670,9 @@
             <w:pPr>
               <w:spacing w:after="0"/>
             </w:pPr>
-            <w:proofErr w:type="gramStart"/>
             <w:r>
               <w:t>no</w:t>
             </w:r>
-            <w:proofErr w:type="gramEnd"/>
           </w:p>
         </w:tc>
       </w:tr>
@@ -4397,14 +3763,12 @@
                 <w:b/>
               </w:rPr>
             </w:pPr>
-            <w:proofErr w:type="gramStart"/>
             <w:r>
               <w:rPr>
                 <w:b/>
               </w:rPr>
               <w:t>database</w:t>
             </w:r>
-            <w:proofErr w:type="gramEnd"/>
           </w:p>
         </w:tc>
       </w:tr>
@@ -4451,14 +3815,12 @@
                       <w:b/>
                     </w:rPr>
                   </w:pPr>
-                  <w:proofErr w:type="gramStart"/>
                   <w:r>
                     <w:rPr>
                       <w:b/>
                     </w:rPr>
                     <w:t>file</w:t>
                   </w:r>
-                  <w:proofErr w:type="gramEnd"/>
                 </w:p>
               </w:tc>
               <w:tc>
@@ -4492,14 +3854,12 @@
                       <w:b/>
                     </w:rPr>
                   </w:pPr>
-                  <w:proofErr w:type="gramStart"/>
                   <w:r>
                     <w:rPr>
                       <w:b/>
                     </w:rPr>
                     <w:t>memory</w:t>
                   </w:r>
-                  <w:proofErr w:type="gramEnd"/>
                 </w:p>
               </w:tc>
               <w:tc>
@@ -4551,14 +3911,12 @@
                 <w:b/>
               </w:rPr>
             </w:pPr>
-            <w:proofErr w:type="gramStart"/>
             <w:r>
               <w:rPr>
                 <w:b/>
               </w:rPr>
               <w:t>memory</w:t>
             </w:r>
-            <w:proofErr w:type="gramEnd"/>
           </w:p>
         </w:tc>
       </w:tr>
@@ -4586,11 +3944,9 @@
             <w:pPr>
               <w:spacing w:after="0"/>
             </w:pPr>
-            <w:proofErr w:type="gramStart"/>
             <w:r>
               <w:t>yes</w:t>
             </w:r>
-            <w:proofErr w:type="gramEnd"/>
           </w:p>
         </w:tc>
       </w:tr>
@@ -4668,14 +4024,12 @@
                 <w:b/>
               </w:rPr>
             </w:pPr>
-            <w:proofErr w:type="gramStart"/>
             <w:r>
               <w:rPr>
                 <w:b/>
               </w:rPr>
               <w:t>path</w:t>
             </w:r>
-            <w:proofErr w:type="gramEnd"/>
           </w:p>
         </w:tc>
       </w:tr>
@@ -4726,21 +4080,7 @@
                     <w:rPr>
                       <w:b/>
                     </w:rPr>
-                    <w:t>&lt;</w:t>
-                  </w:r>
-                  <w:proofErr w:type="gramStart"/>
-                  <w:r>
-                    <w:rPr>
-                      <w:b/>
-                    </w:rPr>
-                    <w:t>empty</w:t>
-                  </w:r>
-                  <w:proofErr w:type="gramEnd"/>
-                  <w:r>
-                    <w:rPr>
-                      <w:b/>
-                    </w:rPr>
-                    <w:t>&gt;</w:t>
+                    <w:t>&lt;empty&gt;</w:t>
                   </w:r>
                 </w:p>
               </w:tc>
@@ -4754,18 +4094,10 @@
                     <w:spacing w:after="0"/>
                   </w:pPr>
                   <w:r>
-                    <w:t>Soar-</w:t>
-                  </w:r>
-                  <w:proofErr w:type="spellStart"/>
-                  <w:r>
-                    <w:t>S</w:t>
+                    <w:t>Soar-S</w:t>
                   </w:r>
                   <w:r>
-                    <w:t>Mem</w:t>
-                  </w:r>
-                  <w:proofErr w:type="spellEnd"/>
-                  <w:r>
-                    <w:t xml:space="preserve"> </w:t>
+                    <w:t xml:space="preserve">Mem </w:t>
                   </w:r>
                   <w:r>
                     <w:t>will create a temporary database file on disk du</w:t>
@@ -4796,21 +4128,7 @@
                     <w:rPr>
                       <w:b/>
                     </w:rPr>
-                    <w:t>&lt;</w:t>
-                  </w:r>
-                  <w:proofErr w:type="gramStart"/>
-                  <w:r>
-                    <w:rPr>
-                      <w:b/>
-                    </w:rPr>
-                    <w:t>valid</w:t>
-                  </w:r>
-                  <w:proofErr w:type="gramEnd"/>
-                  <w:r>
-                    <w:rPr>
-                      <w:b/>
-                    </w:rPr>
-                    <w:t xml:space="preserve"> path&gt;</w:t>
+                    <w:t>&lt;valid path&gt;</w:t>
                   </w:r>
                 </w:p>
               </w:tc>
@@ -4824,18 +4142,10 @@
                     <w:spacing w:after="0"/>
                   </w:pPr>
                   <w:r>
-                    <w:t>Soar-</w:t>
-                  </w:r>
-                  <w:proofErr w:type="spellStart"/>
-                  <w:r>
-                    <w:t>S</w:t>
+                    <w:t>Soar-S</w:t>
                   </w:r>
                   <w:r>
-                    <w:t>Mem</w:t>
-                  </w:r>
-                  <w:proofErr w:type="spellEnd"/>
-                  <w:r>
-                    <w:t xml:space="preserve"> will use the specified pat</w:t>
+                    <w:t>Mem will use the specified pat</w:t>
                   </w:r>
                   <w:r>
                     <w:t>h for its database file on disk - i</w:t>
@@ -4884,21 +4194,7 @@
               <w:rPr>
                 <w:b/>
               </w:rPr>
-              <w:t>&lt;</w:t>
-            </w:r>
-            <w:proofErr w:type="gramStart"/>
-            <w:r>
-              <w:rPr>
-                <w:b/>
-              </w:rPr>
-              <w:t>empty</w:t>
-            </w:r>
-            <w:proofErr w:type="gramEnd"/>
-            <w:r>
-              <w:rPr>
-                <w:b/>
-              </w:rPr>
-              <w:t>&gt;</w:t>
+              <w:t>&lt;empty&gt;</w:t>
             </w:r>
           </w:p>
         </w:tc>
@@ -4927,11 +4223,9 @@
             <w:pPr>
               <w:spacing w:after="0"/>
             </w:pPr>
-            <w:proofErr w:type="gramStart"/>
             <w:r>
               <w:t>yes</w:t>
             </w:r>
-            <w:proofErr w:type="gramEnd"/>
           </w:p>
         </w:tc>
       </w:tr>
@@ -5009,19 +4303,11 @@
                 <w:b/>
               </w:rPr>
             </w:pPr>
-            <w:proofErr w:type="gramStart"/>
             <w:r>
               <w:rPr>
                 <w:b/>
               </w:rPr>
-              <w:t>lazy</w:t>
-            </w:r>
-            <w:proofErr w:type="gramEnd"/>
-            <w:r>
-              <w:rPr>
-                <w:b/>
-              </w:rPr>
-              <w:t>-commit</w:t>
+              <w:t>lazy-commit</w:t>
             </w:r>
           </w:p>
         </w:tc>
@@ -5069,14 +4355,12 @@
                       <w:b/>
                     </w:rPr>
                   </w:pPr>
-                  <w:proofErr w:type="gramStart"/>
                   <w:r>
                     <w:rPr>
                       <w:b/>
                     </w:rPr>
                     <w:t>off</w:t>
                   </w:r>
-                  <w:proofErr w:type="gramEnd"/>
                 </w:p>
               </w:tc>
               <w:tc>
@@ -5107,14 +4391,12 @@
                       <w:b/>
                     </w:rPr>
                   </w:pPr>
-                  <w:proofErr w:type="gramStart"/>
                   <w:r>
                     <w:rPr>
                       <w:b/>
                     </w:rPr>
                     <w:t>on</w:t>
                   </w:r>
-                  <w:proofErr w:type="gramEnd"/>
                 </w:p>
               </w:tc>
               <w:tc>
@@ -5163,14 +4445,12 @@
                 <w:b/>
               </w:rPr>
             </w:pPr>
-            <w:proofErr w:type="gramStart"/>
             <w:r>
               <w:rPr>
                 <w:b/>
               </w:rPr>
               <w:t>on</w:t>
             </w:r>
-            <w:proofErr w:type="gramEnd"/>
           </w:p>
         </w:tc>
       </w:tr>
@@ -5198,11 +4478,9 @@
             <w:pPr>
               <w:spacing w:after="0"/>
             </w:pPr>
-            <w:proofErr w:type="gramStart"/>
             <w:r>
               <w:t>yes</w:t>
             </w:r>
-            <w:proofErr w:type="gramEnd"/>
           </w:p>
         </w:tc>
       </w:tr>
@@ -5242,15 +4520,7 @@
               <w:spacing w:after="0"/>
             </w:pPr>
             <w:r>
-              <w:t>Declares the level to which Soar-</w:t>
-            </w:r>
-            <w:proofErr w:type="spellStart"/>
-            <w:r>
-              <w:t>SMem</w:t>
-            </w:r>
-            <w:proofErr w:type="spellEnd"/>
-            <w:r>
-              <w:t xml:space="preserve"> timers are enabled (akin to watch levels)</w:t>
+              <w:t>Declares the level to which Soar-SMem timers are enabled (akin to watch levels)</w:t>
             </w:r>
           </w:p>
         </w:tc>
@@ -5282,14 +4552,12 @@
                 <w:b/>
               </w:rPr>
             </w:pPr>
-            <w:proofErr w:type="gramStart"/>
             <w:r>
               <w:rPr>
                 <w:b/>
               </w:rPr>
               <w:t>timers</w:t>
             </w:r>
-            <w:proofErr w:type="gramEnd"/>
           </w:p>
         </w:tc>
       </w:tr>
@@ -5336,14 +4604,12 @@
                       <w:b/>
                     </w:rPr>
                   </w:pPr>
-                  <w:proofErr w:type="gramStart"/>
                   <w:r>
                     <w:rPr>
                       <w:b/>
                     </w:rPr>
                     <w:t>off</w:t>
                   </w:r>
-                  <w:proofErr w:type="gramEnd"/>
                 </w:p>
               </w:tc>
               <w:tc>
@@ -5374,14 +4640,12 @@
                       <w:b/>
                     </w:rPr>
                   </w:pPr>
-                  <w:proofErr w:type="gramStart"/>
                   <w:r>
                     <w:rPr>
                       <w:b/>
                     </w:rPr>
                     <w:t>one</w:t>
                   </w:r>
-                  <w:proofErr w:type="gramEnd"/>
                 </w:p>
               </w:tc>
               <w:tc>
@@ -5394,15 +4658,7 @@
                     <w:spacing w:after="0"/>
                   </w:pPr>
                   <w:r>
-                    <w:t>Only total Soar-</w:t>
-                  </w:r>
-                  <w:proofErr w:type="spellStart"/>
-                  <w:r>
-                    <w:t>SMem</w:t>
-                  </w:r>
-                  <w:proofErr w:type="spellEnd"/>
-                  <w:r>
-                    <w:t xml:space="preserve"> time is recorded</w:t>
+                    <w:t>Only total Soar-SMem time is recorded</w:t>
                   </w:r>
                 </w:p>
               </w:tc>
@@ -5420,14 +4676,12 @@
                       <w:b/>
                     </w:rPr>
                   </w:pPr>
-                  <w:proofErr w:type="gramStart"/>
                   <w:r>
                     <w:rPr>
                       <w:b/>
                     </w:rPr>
                     <w:t>two</w:t>
                   </w:r>
-                  <w:proofErr w:type="gramEnd"/>
                 </w:p>
               </w:tc>
               <w:tc>
@@ -5440,15 +4694,7 @@
                     <w:spacing w:after="0"/>
                   </w:pPr>
                   <w:r>
-                    <w:t>High-level timers are enabled (</w:t>
-                  </w:r>
-                  <w:proofErr w:type="spellStart"/>
-                  <w:r>
-                    <w:t>smem</w:t>
-                  </w:r>
-                  <w:proofErr w:type="spellEnd"/>
-                  <w:r>
-                    <w:t>_*)</w:t>
+                    <w:t>High-level timers are enabled (smem_*)</w:t>
                   </w:r>
                 </w:p>
               </w:tc>
@@ -5484,14 +4730,12 @@
                 <w:b/>
               </w:rPr>
             </w:pPr>
-            <w:proofErr w:type="gramStart"/>
             <w:r>
               <w:rPr>
                 <w:b/>
               </w:rPr>
               <w:t>off</w:t>
             </w:r>
-            <w:proofErr w:type="gramEnd"/>
           </w:p>
         </w:tc>
       </w:tr>
@@ -5519,11 +4763,9 @@
             <w:pPr>
               <w:spacing w:after="0"/>
             </w:pPr>
-            <w:proofErr w:type="gramStart"/>
             <w:r>
               <w:t>no</w:t>
             </w:r>
-            <w:proofErr w:type="gramEnd"/>
           </w:p>
         </w:tc>
       </w:tr>
@@ -5548,7 +4790,6 @@
       <w:r>
         <w:t xml:space="preserve">Entering simply the </w:t>
       </w:r>
-      <w:proofErr w:type="spellStart"/>
       <w:r>
         <w:rPr>
           <w:b/>
@@ -5561,14 +4802,12 @@
         </w:rPr>
         <w:t>mem</w:t>
       </w:r>
-      <w:proofErr w:type="spellEnd"/>
       <w:r>
         <w:t xml:space="preserve"> command (with no switches) will return full parameter configuration information.  For example, assuming default configura</w:t>
       </w:r>
       <w:r>
         <w:t xml:space="preserve">tion, the result of executing </w:t>
       </w:r>
-      <w:proofErr w:type="spellStart"/>
       <w:r>
         <w:rPr>
           <w:b/>
@@ -5581,7 +4820,6 @@
         </w:rPr>
         <w:t>mem</w:t>
       </w:r>
-      <w:proofErr w:type="spellEnd"/>
       <w:r>
         <w:t xml:space="preserve"> is as follows:</w:t>
       </w:r>
@@ -5592,31 +4830,19 @@
         <w:spacing w:after="0"/>
       </w:pPr>
       <w:r>
-        <w:t>&gt;</w:t>
-      </w:r>
-      <w:proofErr w:type="spellStart"/>
-      <w:proofErr w:type="gramStart"/>
-      <w:r>
-        <w:t>s</w:t>
+        <w:t>&gt;s</w:t>
       </w:r>
       <w:r>
         <w:t>mem</w:t>
       </w:r>
-      <w:proofErr w:type="spellEnd"/>
-      <w:proofErr w:type="gramEnd"/>
     </w:p>
     <w:p>
       <w:pPr>
         <w:pStyle w:val="code"/>
         <w:spacing w:after="0"/>
       </w:pPr>
-      <w:proofErr w:type="spellStart"/>
-      <w:r>
-        <w:t>SMem</w:t>
-      </w:r>
-      <w:proofErr w:type="spellEnd"/>
-      <w:r>
-        <w:t xml:space="preserve"> learning: on</w:t>
+      <w:r>
+        <w:t>SMem learning: on</w:t>
       </w:r>
     </w:p>
     <w:p>
@@ -5648,13 +4874,8 @@
         <w:pStyle w:val="code"/>
         <w:spacing w:after="0"/>
       </w:pPr>
-      <w:proofErr w:type="gramStart"/>
-      <w:r>
-        <w:t>database</w:t>
-      </w:r>
-      <w:proofErr w:type="gramEnd"/>
-      <w:r>
-        <w:t>: memory</w:t>
+      <w:r>
+        <w:t>database: memory</w:t>
       </w:r>
     </w:p>
     <w:p>
@@ -5662,13 +4883,8 @@
         <w:pStyle w:val="code"/>
         <w:spacing w:after="0"/>
       </w:pPr>
-      <w:proofErr w:type="gramStart"/>
-      <w:r>
-        <w:t>path</w:t>
-      </w:r>
-      <w:proofErr w:type="gramEnd"/>
-      <w:r>
-        <w:t xml:space="preserve">: </w:t>
+      <w:r>
+        <w:t xml:space="preserve">path: </w:t>
       </w:r>
     </w:p>
     <w:p>
@@ -5676,13 +4892,8 @@
         <w:pStyle w:val="code"/>
         <w:spacing w:after="0"/>
       </w:pPr>
-      <w:proofErr w:type="gramStart"/>
-      <w:r>
-        <w:t>lazy</w:t>
-      </w:r>
-      <w:proofErr w:type="gramEnd"/>
-      <w:r>
-        <w:t>-commit: on</w:t>
+      <w:r>
+        <w:t>lazy-commit: on</w:t>
       </w:r>
     </w:p>
     <w:p>
@@ -5696,13 +4907,8 @@
         <w:pStyle w:val="code"/>
         <w:spacing w:after="0"/>
       </w:pPr>
-      <w:proofErr w:type="gramStart"/>
-      <w:r>
-        <w:t>timers</w:t>
-      </w:r>
-      <w:proofErr w:type="gramEnd"/>
-      <w:r>
-        <w:t>: off</w:t>
+      <w:r>
+        <w:t>timers: off</w:t>
       </w:r>
     </w:p>
     <w:p>
@@ -5725,14 +4931,12 @@
       <w:r>
         <w:t>Upon attempting to set a Soar-</w:t>
       </w:r>
-      <w:proofErr w:type="spellStart"/>
       <w:r>
         <w:t>S</w:t>
       </w:r>
       <w:r>
         <w:t>Mem</w:t>
       </w:r>
-      <w:proofErr w:type="spellEnd"/>
       <w:r>
         <w:t xml:space="preserve"> parameter, the new value is validated.  If the value is found to be invalid, the system will use the previous value.</w:t>
       </w:r>
@@ -5751,32 +4955,16 @@
         <w:t xml:space="preserve"> field ca</w:t>
       </w:r>
       <w:r>
-        <w:t>nnot be changed once the Soar-</w:t>
-      </w:r>
-      <w:proofErr w:type="spellStart"/>
-      <w:r>
-        <w:t>S</w:t>
-      </w:r>
-      <w:r>
-        <w:t>Mem</w:t>
-      </w:r>
-      <w:proofErr w:type="spellEnd"/>
-      <w:r>
-        <w:t xml:space="preserve"> system has been “initialized.”  The Soa</w:t>
-      </w:r>
-      <w:r>
-        <w:t>r-</w:t>
-      </w:r>
-      <w:proofErr w:type="spellStart"/>
-      <w:r>
-        <w:t>S</w:t>
-      </w:r>
-      <w:r>
-        <w:t>Mem</w:t>
-      </w:r>
-      <w:proofErr w:type="spellEnd"/>
-      <w:r>
-        <w:t xml:space="preserve"> system initializes during </w:t>
+        <w:t>nnot be changed once the Soar-S</w:t>
+      </w:r>
+      <w:r>
+        <w:t>Mem system has been “initialized.”  The Soa</w:t>
+      </w:r>
+      <w:r>
+        <w:t>r-S</w:t>
+      </w:r>
+      <w:r>
+        <w:t xml:space="preserve">Mem system initializes during </w:t>
       </w:r>
       <w:r>
         <w:t>execution of the first storage/retrieval</w:t>
@@ -5799,36 +4987,20 @@
       <w:bookmarkStart w:id="23" w:name="_Ref81045517"/>
       <w:bookmarkStart w:id="24" w:name="_Toc103679980"/>
       <w:r>
-        <w:t>Soar-</w:t>
-      </w:r>
-      <w:proofErr w:type="spellStart"/>
-      <w:r>
-        <w:t>S</w:t>
-      </w:r>
-      <w:r>
-        <w:t>Mem</w:t>
-      </w:r>
-      <w:proofErr w:type="spellEnd"/>
-      <w:r>
-        <w:t xml:space="preserve"> Statistics</w:t>
+        <w:t>Soar-S</w:t>
+      </w:r>
+      <w:r>
+        <w:t>Mem Statistics</w:t>
       </w:r>
       <w:bookmarkEnd w:id="23"/>
       <w:bookmarkEnd w:id="24"/>
     </w:p>
     <w:p>
       <w:r>
-        <w:t>Feedback from the Soar-</w:t>
-      </w:r>
-      <w:proofErr w:type="spellStart"/>
-      <w:r>
-        <w:t>S</w:t>
-      </w:r>
-      <w:r>
-        <w:t>Mem</w:t>
-      </w:r>
-      <w:proofErr w:type="spellEnd"/>
-      <w:r>
-        <w:t xml:space="preserve"> system is retrieved using the </w:t>
+        <w:t>Feedback from the Soar-S</w:t>
+      </w:r>
+      <w:r>
+        <w:t xml:space="preserve">Mem system is retrieved using the </w:t>
       </w:r>
       <w:r>
         <w:rPr>
@@ -5839,7 +5011,6 @@
       <w:r>
         <w:t xml:space="preserve"> switch of the </w:t>
       </w:r>
-      <w:proofErr w:type="spellStart"/>
       <w:r>
         <w:rPr>
           <w:b/>
@@ -5852,7 +5023,6 @@
         </w:rPr>
         <w:t>mem</w:t>
       </w:r>
-      <w:proofErr w:type="spellEnd"/>
       <w:r>
         <w:t xml:space="preserve"> command:</w:t>
       </w:r>
@@ -5861,18 +5031,11 @@
       <w:pPr>
         <w:pStyle w:val="code"/>
       </w:pPr>
-      <w:proofErr w:type="spellStart"/>
-      <w:proofErr w:type="gramStart"/>
       <w:r>
         <w:t>s</w:t>
       </w:r>
       <w:r>
-        <w:t>mem</w:t>
-      </w:r>
-      <w:proofErr w:type="spellEnd"/>
-      <w:proofErr w:type="gramEnd"/>
-      <w:r>
-        <w:t xml:space="preserve"> [-S|--stats] &lt;statistic&gt;</w:t>
+        <w:t>mem [-S|--stats] &lt;statistic&gt;</w:t>
       </w:r>
     </w:p>
     <w:p>
@@ -5925,22 +5088,12 @@
                 <w:b/>
               </w:rPr>
             </w:pPr>
-            <w:proofErr w:type="spellStart"/>
-            <w:proofErr w:type="gramStart"/>
             <w:r>
               <w:rPr>
                 <w:b/>
               </w:rPr>
-              <w:t>mem</w:t>
-            </w:r>
-            <w:proofErr w:type="gramEnd"/>
-            <w:r>
-              <w:rPr>
-                <w:b/>
-              </w:rPr>
-              <w:t>_usage</w:t>
-            </w:r>
-            <w:proofErr w:type="spellEnd"/>
+              <w:t>mem_usage</w:t>
+            </w:r>
           </w:p>
         </w:tc>
       </w:tr>
@@ -5969,15 +5122,7 @@
               <w:spacing w:after="0"/>
             </w:pPr>
             <w:r>
-              <w:t xml:space="preserve">Current </w:t>
-            </w:r>
-            <w:proofErr w:type="spellStart"/>
-            <w:r>
-              <w:t>SQLite</w:t>
-            </w:r>
-            <w:proofErr w:type="spellEnd"/>
-            <w:r>
-              <w:t xml:space="preserve"> memory usage in bytes</w:t>
+              <w:t>Current SQLite memory usage in bytes</w:t>
             </w:r>
           </w:p>
         </w:tc>
@@ -6050,22 +5195,12 @@
                 <w:b/>
               </w:rPr>
             </w:pPr>
-            <w:proofErr w:type="spellStart"/>
-            <w:proofErr w:type="gramStart"/>
             <w:r>
               <w:rPr>
                 <w:b/>
               </w:rPr>
-              <w:t>mem</w:t>
-            </w:r>
-            <w:proofErr w:type="gramEnd"/>
-            <w:r>
-              <w:rPr>
-                <w:b/>
-              </w:rPr>
-              <w:t>_high</w:t>
-            </w:r>
-            <w:proofErr w:type="spellEnd"/>
+              <w:t>mem_high</w:t>
+            </w:r>
           </w:p>
         </w:tc>
       </w:tr>
@@ -6094,15 +5229,7 @@
               <w:spacing w:after="0"/>
             </w:pPr>
             <w:r>
-              <w:t xml:space="preserve">Greatest </w:t>
-            </w:r>
-            <w:proofErr w:type="spellStart"/>
-            <w:r>
-              <w:t>SQLite</w:t>
-            </w:r>
-            <w:proofErr w:type="spellEnd"/>
-            <w:r>
-              <w:t xml:space="preserve"> memory usage in bytes since last database initialization</w:t>
+              <w:t>Greatest SQLite memory usage in bytes since last database initialization</w:t>
             </w:r>
           </w:p>
         </w:tc>
@@ -6132,13 +5259,8 @@
               <w:spacing w:after="0"/>
             </w:pPr>
             <w:r>
-              <w:t xml:space="preserve">Memory </w:t>
-            </w:r>
-            <w:proofErr w:type="spellStart"/>
-            <w:r>
-              <w:t>Highwater</w:t>
-            </w:r>
-            <w:proofErr w:type="spellEnd"/>
+              <w:t>Memory Highwater</w:t>
+            </w:r>
           </w:p>
         </w:tc>
       </w:tr>
@@ -6148,52 +5270,25 @@
       <w:r>
         <w:t xml:space="preserve">Agents can retrieve specific statistics in rule actions using the </w:t>
       </w:r>
-      <w:proofErr w:type="spellStart"/>
       <w:r>
         <w:rPr>
           <w:b/>
         </w:rPr>
         <w:t>cmd</w:t>
       </w:r>
-      <w:proofErr w:type="spellEnd"/>
       <w:r>
         <w:t xml:space="preserve"> function.</w:t>
       </w:r>
     </w:p>
     <w:p>
       <w:r>
-        <w:t xml:space="preserve">Note that </w:t>
-      </w:r>
-      <w:proofErr w:type="spellStart"/>
-      <w:r>
-        <w:t>SQLite</w:t>
-      </w:r>
-      <w:proofErr w:type="spellEnd"/>
-      <w:r>
-        <w:t xml:space="preserve"> memory stats are shared amongst all </w:t>
-      </w:r>
-      <w:proofErr w:type="spellStart"/>
-      <w:r>
-        <w:t>SQLite</w:t>
-      </w:r>
-      <w:proofErr w:type="spellEnd"/>
-      <w:r>
-        <w:t xml:space="preserve"> databases, meaning these numbers include memory used by episodic memory (Soar-</w:t>
-      </w:r>
-      <w:proofErr w:type="spellStart"/>
-      <w:r>
-        <w:t>EpMem</w:t>
-      </w:r>
-      <w:proofErr w:type="spellEnd"/>
-      <w:r>
-        <w:t>).</w:t>
+        <w:t>Note that SQLite memory stats are shared amongst all SQLite databases, meaning these numbers include memory used by episodic memory (Soar-EpMem).</w:t>
       </w:r>
     </w:p>
     <w:p>
       <w:r>
         <w:t xml:space="preserve">Entering the </w:t>
       </w:r>
-      <w:proofErr w:type="spellStart"/>
       <w:r>
         <w:rPr>
           <w:b/>
@@ -6206,7 +5301,6 @@
         </w:rPr>
         <w:t>mem</w:t>
       </w:r>
-      <w:proofErr w:type="spellEnd"/>
       <w:r>
         <w:rPr>
           <w:b/>
@@ -6223,20 +5317,10 @@
         <w:spacing w:after="0"/>
       </w:pPr>
       <w:r>
-        <w:t>&gt;</w:t>
-      </w:r>
-      <w:proofErr w:type="spellStart"/>
-      <w:proofErr w:type="gramStart"/>
-      <w:r>
-        <w:t>s</w:t>
-      </w:r>
-      <w:r>
-        <w:t>mem</w:t>
-      </w:r>
-      <w:proofErr w:type="spellEnd"/>
-      <w:proofErr w:type="gramEnd"/>
-      <w:r>
-        <w:t xml:space="preserve"> --stats</w:t>
+        <w:t>&gt;s</w:t>
+      </w:r>
+      <w:r>
+        <w:t>mem --stats</w:t>
       </w:r>
     </w:p>
     <w:p>
@@ -6254,15 +5338,7 @@
         <w:spacing w:after="0"/>
       </w:pPr>
       <w:r>
-        <w:t xml:space="preserve">Memory </w:t>
-      </w:r>
-      <w:proofErr w:type="spellStart"/>
-      <w:r>
-        <w:t>Highwater</w:t>
-      </w:r>
-      <w:proofErr w:type="spellEnd"/>
-      <w:r>
-        <w:t>: 0</w:t>
+        <w:t>Memory Highwater: 0</w:t>
       </w:r>
     </w:p>
     <w:p/>
@@ -6279,49 +5355,29 @@
       </w:r>
       <w:bookmarkStart w:id="25" w:name="_Toc103679981"/>
       <w:r>
-        <w:t>Soar-</w:t>
-      </w:r>
-      <w:proofErr w:type="spellStart"/>
-      <w:r>
-        <w:t>SMem</w:t>
-      </w:r>
-      <w:proofErr w:type="spellEnd"/>
-      <w:r>
-        <w:t xml:space="preserve"> Timers</w:t>
+        <w:t>Soar-SMem Timers</w:t>
       </w:r>
       <w:bookmarkEnd w:id="25"/>
     </w:p>
     <w:p>
       <w:r>
-        <w:t>Time spent on Soar-</w:t>
-      </w:r>
-      <w:proofErr w:type="spellStart"/>
-      <w:r>
-        <w:t>SMem</w:t>
-      </w:r>
-      <w:proofErr w:type="spellEnd"/>
-      <w:r>
-        <w:t xml:space="preserve"> operations is retrieved using the </w:t>
-      </w:r>
-      <w:proofErr w:type="gramStart"/>
+        <w:t xml:space="preserve">Time spent on Soar-SMem operations is retrieved using the </w:t>
+      </w:r>
       <w:r>
         <w:rPr>
           <w:b/>
         </w:rPr>
         <w:t>timers</w:t>
       </w:r>
-      <w:proofErr w:type="gramEnd"/>
       <w:r>
         <w:t xml:space="preserve"> switch of the </w:t>
       </w:r>
-      <w:proofErr w:type="spellStart"/>
       <w:r>
         <w:rPr>
           <w:b/>
         </w:rPr>
         <w:t>smem</w:t>
       </w:r>
-      <w:proofErr w:type="spellEnd"/>
       <w:r>
         <w:t xml:space="preserve"> command:</w:t>
       </w:r>
@@ -6330,15 +5386,8 @@
       <w:pPr>
         <w:pStyle w:val="code"/>
       </w:pPr>
-      <w:proofErr w:type="spellStart"/>
-      <w:proofErr w:type="gramStart"/>
-      <w:r>
-        <w:t>smem</w:t>
-      </w:r>
-      <w:proofErr w:type="spellEnd"/>
-      <w:proofErr w:type="gramEnd"/>
-      <w:r>
-        <w:t xml:space="preserve"> [-t|--timers] &lt;timer&gt;</w:t>
+      <w:r>
+        <w:t>smem [-t|--timers] &lt;timer&gt;</w:t>
       </w:r>
     </w:p>
     <w:p>
@@ -6414,16 +5463,8 @@
               <w:rPr>
                 <w:b/>
               </w:rPr>
-              <w:t>_</w:t>
-            </w:r>
-            <w:proofErr w:type="gramStart"/>
-            <w:r>
-              <w:rPr>
-                <w:b/>
-              </w:rPr>
-              <w:t>total</w:t>
-            </w:r>
-            <w:proofErr w:type="gramEnd"/>
+              <w:t>_total</w:t>
+            </w:r>
           </w:p>
         </w:tc>
       </w:tr>
@@ -6452,13 +5493,8 @@
               <w:spacing w:after="0"/>
             </w:pPr>
             <w:r>
-              <w:t>Total time spent by Soar-</w:t>
-            </w:r>
-            <w:proofErr w:type="spellStart"/>
-            <w:r>
-              <w:t>SMem</w:t>
-            </w:r>
-            <w:proofErr w:type="spellEnd"/>
+              <w:t>Total time spent by Soar-SMem</w:t>
+            </w:r>
           </w:p>
         </w:tc>
       </w:tr>
@@ -6486,11 +5522,9 @@
             <w:pPr>
               <w:spacing w:after="0"/>
             </w:pPr>
-            <w:proofErr w:type="gramStart"/>
             <w:r>
               <w:t>one</w:t>
             </w:r>
-            <w:proofErr w:type="gramEnd"/>
           </w:p>
         </w:tc>
       </w:tr>
@@ -6537,22 +5571,12 @@
                 <w:b/>
               </w:rPr>
             </w:pPr>
-            <w:proofErr w:type="spellStart"/>
-            <w:proofErr w:type="gramStart"/>
             <w:r>
               <w:rPr>
                 <w:b/>
               </w:rPr>
-              <w:t>smem</w:t>
-            </w:r>
-            <w:proofErr w:type="gramEnd"/>
-            <w:r>
-              <w:rPr>
-                <w:b/>
-              </w:rPr>
-              <w:t>_api</w:t>
-            </w:r>
-            <w:proofErr w:type="spellEnd"/>
+              <w:t>smem_api</w:t>
+            </w:r>
           </w:p>
         </w:tc>
       </w:tr>
@@ -6610,11 +5634,9 @@
             <w:pPr>
               <w:spacing w:after="0"/>
             </w:pPr>
-            <w:proofErr w:type="gramStart"/>
             <w:r>
               <w:t>two</w:t>
             </w:r>
-            <w:proofErr w:type="gramEnd"/>
           </w:p>
         </w:tc>
       </w:tr>
@@ -6661,22 +5683,12 @@
                 <w:b/>
               </w:rPr>
             </w:pPr>
-            <w:proofErr w:type="spellStart"/>
-            <w:proofErr w:type="gramStart"/>
             <w:r>
               <w:rPr>
                 <w:b/>
               </w:rPr>
-              <w:t>smem</w:t>
-            </w:r>
-            <w:proofErr w:type="gramEnd"/>
-            <w:r>
-              <w:rPr>
-                <w:b/>
-              </w:rPr>
-              <w:t>_hash</w:t>
-            </w:r>
-            <w:proofErr w:type="spellEnd"/>
+              <w:t>smem_hash</w:t>
+            </w:r>
           </w:p>
         </w:tc>
       </w:tr>
@@ -6734,11 +5746,9 @@
             <w:pPr>
               <w:spacing w:after="0"/>
             </w:pPr>
-            <w:proofErr w:type="gramStart"/>
             <w:r>
               <w:t>two</w:t>
             </w:r>
-            <w:proofErr w:type="gramEnd"/>
           </w:p>
         </w:tc>
       </w:tr>
@@ -6785,22 +5795,12 @@
                 <w:b/>
               </w:rPr>
             </w:pPr>
-            <w:proofErr w:type="spellStart"/>
-            <w:proofErr w:type="gramStart"/>
             <w:r>
               <w:rPr>
                 <w:b/>
               </w:rPr>
-              <w:t>smem</w:t>
-            </w:r>
-            <w:proofErr w:type="gramEnd"/>
-            <w:r>
-              <w:rPr>
-                <w:b/>
-              </w:rPr>
-              <w:t>_init</w:t>
-            </w:r>
-            <w:proofErr w:type="spellEnd"/>
+              <w:t>smem_init</w:t>
+            </w:r>
           </w:p>
         </w:tc>
       </w:tr>
@@ -6858,11 +5858,9 @@
             <w:pPr>
               <w:spacing w:after="0"/>
             </w:pPr>
-            <w:proofErr w:type="gramStart"/>
             <w:r>
               <w:t>two</w:t>
             </w:r>
-            <w:proofErr w:type="gramEnd"/>
           </w:p>
         </w:tc>
       </w:tr>
@@ -6909,22 +5907,12 @@
                 <w:b/>
               </w:rPr>
             </w:pPr>
-            <w:proofErr w:type="spellStart"/>
-            <w:proofErr w:type="gramStart"/>
             <w:r>
               <w:rPr>
                 <w:b/>
               </w:rPr>
-              <w:t>smem</w:t>
-            </w:r>
-            <w:proofErr w:type="gramEnd"/>
-            <w:r>
-              <w:rPr>
-                <w:b/>
-              </w:rPr>
-              <w:t>_ncb_retrieval</w:t>
-            </w:r>
-            <w:proofErr w:type="spellEnd"/>
+              <w:t>smem_ncb_retrieval</w:t>
+            </w:r>
           </w:p>
         </w:tc>
       </w:tr>
@@ -6982,11 +5970,9 @@
             <w:pPr>
               <w:spacing w:after="0"/>
             </w:pPr>
-            <w:proofErr w:type="gramStart"/>
             <w:r>
               <w:t>two</w:t>
             </w:r>
-            <w:proofErr w:type="gramEnd"/>
           </w:p>
         </w:tc>
       </w:tr>
@@ -7033,22 +6019,12 @@
                 <w:b/>
               </w:rPr>
             </w:pPr>
-            <w:proofErr w:type="spellStart"/>
-            <w:proofErr w:type="gramStart"/>
             <w:r>
               <w:rPr>
                 <w:b/>
               </w:rPr>
-              <w:t>smem</w:t>
-            </w:r>
-            <w:proofErr w:type="gramEnd"/>
-            <w:r>
-              <w:rPr>
-                <w:b/>
-              </w:rPr>
-              <w:t>_query</w:t>
-            </w:r>
-            <w:proofErr w:type="spellEnd"/>
+              <w:t>smem_query</w:t>
+            </w:r>
           </w:p>
         </w:tc>
       </w:tr>
@@ -7106,11 +6082,9 @@
             <w:pPr>
               <w:spacing w:after="0"/>
             </w:pPr>
-            <w:proofErr w:type="gramStart"/>
             <w:r>
               <w:t>two</w:t>
             </w:r>
-            <w:proofErr w:type="gramEnd"/>
           </w:p>
         </w:tc>
       </w:tr>
@@ -7157,22 +6131,12 @@
                 <w:b/>
               </w:rPr>
             </w:pPr>
-            <w:proofErr w:type="spellStart"/>
-            <w:proofErr w:type="gramStart"/>
             <w:r>
               <w:rPr>
                 <w:b/>
               </w:rPr>
-              <w:t>smem</w:t>
-            </w:r>
-            <w:proofErr w:type="gramEnd"/>
-            <w:r>
-              <w:rPr>
-                <w:b/>
-              </w:rPr>
-              <w:t>_storage</w:t>
-            </w:r>
-            <w:proofErr w:type="spellEnd"/>
+              <w:t>smem_storage</w:t>
+            </w:r>
           </w:p>
         </w:tc>
       </w:tr>
@@ -7230,11 +6194,9 @@
             <w:pPr>
               <w:spacing w:after="0"/>
             </w:pPr>
-            <w:proofErr w:type="gramStart"/>
             <w:r>
               <w:t>two</w:t>
             </w:r>
-            <w:proofErr w:type="gramEnd"/>
           </w:p>
         </w:tc>
       </w:tr>
@@ -7249,14 +6211,12 @@
       <w:r>
         <w:t xml:space="preserve">Agents can retrieve specific timer values in rule actions using the </w:t>
       </w:r>
-      <w:proofErr w:type="spellStart"/>
       <w:r>
         <w:rPr>
           <w:b/>
         </w:rPr>
         <w:t>cmd</w:t>
       </w:r>
-      <w:proofErr w:type="spellEnd"/>
       <w:r>
         <w:t xml:space="preserve"> function.  Timer values are re-initialized at the same time points as Soar timers.</w:t>
       </w:r>
@@ -7265,14 +6225,12 @@
       <w:r>
         <w:t xml:space="preserve">Entering the </w:t>
       </w:r>
-      <w:proofErr w:type="spellStart"/>
       <w:r>
         <w:rPr>
           <w:b/>
         </w:rPr>
         <w:t>smem</w:t>
       </w:r>
-      <w:proofErr w:type="spellEnd"/>
       <w:r>
         <w:rPr>
           <w:b/>
@@ -7295,17 +6253,7 @@
         <w:spacing w:after="0"/>
       </w:pPr>
       <w:r>
-        <w:t>&gt;</w:t>
-      </w:r>
-      <w:proofErr w:type="spellStart"/>
-      <w:proofErr w:type="gramStart"/>
-      <w:r>
-        <w:t>smem</w:t>
-      </w:r>
-      <w:proofErr w:type="spellEnd"/>
-      <w:proofErr w:type="gramEnd"/>
-      <w:r>
-        <w:t xml:space="preserve"> --timers</w:t>
+        <w:t>&gt;smem --timers</w:t>
       </w:r>
     </w:p>
     <w:p>
@@ -7314,15 +6262,7 @@
         <w:spacing w:after="0"/>
       </w:pPr>
       <w:r>
-        <w:t>_</w:t>
-      </w:r>
-      <w:proofErr w:type="gramStart"/>
-      <w:r>
-        <w:t>total</w:t>
-      </w:r>
-      <w:proofErr w:type="gramEnd"/>
-      <w:r>
-        <w:t>: 0</w:t>
+        <w:t>_total: 0</w:t>
       </w:r>
     </w:p>
     <w:p>
@@ -7330,18 +6270,8 @@
         <w:pStyle w:val="code"/>
         <w:spacing w:after="0"/>
       </w:pPr>
-      <w:proofErr w:type="spellStart"/>
-      <w:proofErr w:type="gramStart"/>
-      <w:r>
-        <w:t>smem</w:t>
-      </w:r>
-      <w:proofErr w:type="gramEnd"/>
-      <w:r>
-        <w:t>_api</w:t>
-      </w:r>
-      <w:proofErr w:type="spellEnd"/>
-      <w:r>
-        <w:t>: 0</w:t>
+      <w:r>
+        <w:t>smem_api: 0</w:t>
       </w:r>
     </w:p>
     <w:p>
@@ -7349,18 +6279,8 @@
         <w:pStyle w:val="code"/>
         <w:spacing w:after="0"/>
       </w:pPr>
-      <w:proofErr w:type="spellStart"/>
-      <w:proofErr w:type="gramStart"/>
-      <w:r>
-        <w:t>smem</w:t>
-      </w:r>
-      <w:proofErr w:type="gramEnd"/>
-      <w:r>
-        <w:t>_hash</w:t>
-      </w:r>
-      <w:proofErr w:type="spellEnd"/>
-      <w:r>
-        <w:t>: 0</w:t>
+      <w:r>
+        <w:t>smem_hash: 0</w:t>
       </w:r>
     </w:p>
     <w:p>
@@ -7368,18 +6288,8 @@
         <w:pStyle w:val="code"/>
         <w:spacing w:after="0"/>
       </w:pPr>
-      <w:proofErr w:type="spellStart"/>
-      <w:proofErr w:type="gramStart"/>
-      <w:r>
-        <w:t>smem</w:t>
-      </w:r>
-      <w:proofErr w:type="gramEnd"/>
-      <w:r>
-        <w:t>_init</w:t>
-      </w:r>
-      <w:proofErr w:type="spellEnd"/>
-      <w:r>
-        <w:t>: 0</w:t>
+      <w:r>
+        <w:t>smem_init: 0</w:t>
       </w:r>
     </w:p>
     <w:p>
@@ -7387,18 +6297,8 @@
         <w:pStyle w:val="code"/>
         <w:spacing w:after="0"/>
       </w:pPr>
-      <w:proofErr w:type="spellStart"/>
-      <w:proofErr w:type="gramStart"/>
-      <w:r>
-        <w:t>smem</w:t>
-      </w:r>
-      <w:proofErr w:type="gramEnd"/>
-      <w:r>
-        <w:t>_ncb_retrieval</w:t>
-      </w:r>
-      <w:proofErr w:type="spellEnd"/>
-      <w:r>
-        <w:t>: 0</w:t>
+      <w:r>
+        <w:t>smem_ncb_retrieval: 0</w:t>
       </w:r>
     </w:p>
     <w:p>
@@ -7406,18 +6306,8 @@
         <w:pStyle w:val="code"/>
         <w:spacing w:after="0"/>
       </w:pPr>
-      <w:proofErr w:type="spellStart"/>
-      <w:proofErr w:type="gramStart"/>
-      <w:r>
-        <w:t>smem</w:t>
-      </w:r>
-      <w:proofErr w:type="gramEnd"/>
-      <w:r>
-        <w:t>_query</w:t>
-      </w:r>
-      <w:proofErr w:type="spellEnd"/>
-      <w:r>
-        <w:t>: 0</w:t>
+      <w:r>
+        <w:t>smem_query: 0</w:t>
       </w:r>
     </w:p>
     <w:p>
@@ -7425,18 +6315,8 @@
         <w:pStyle w:val="code"/>
         <w:spacing w:after="0"/>
       </w:pPr>
-      <w:proofErr w:type="spellStart"/>
-      <w:proofErr w:type="gramStart"/>
-      <w:r>
-        <w:t>smem</w:t>
-      </w:r>
-      <w:proofErr w:type="gramEnd"/>
-      <w:r>
-        <w:t>_storage</w:t>
-      </w:r>
-      <w:proofErr w:type="spellEnd"/>
-      <w:r>
-        <w:t>: 0</w:t>
+      <w:r>
+        <w:t>smem_storage: 0</w:t>
       </w:r>
     </w:p>
     <w:p/>
@@ -7463,42 +6343,21 @@
     </w:p>
     <w:p>
       <w:r>
-        <w:t>To view Soar-</w:t>
-      </w:r>
-      <w:proofErr w:type="spellStart"/>
-      <w:r>
-        <w:t>S</w:t>
-      </w:r>
-      <w:r>
-        <w:t>Mem</w:t>
-      </w:r>
-      <w:proofErr w:type="spellEnd"/>
-      <w:r>
-        <w:t xml:space="preserve"> debugging information, use the following watch switch:</w:t>
+        <w:t>To view Soar-S</w:t>
+      </w:r>
+      <w:r>
+        <w:t>Mem debugging information, use the following watch switch:</w:t>
       </w:r>
     </w:p>
     <w:p>
       <w:pPr>
         <w:pStyle w:val="code"/>
       </w:pPr>
-      <w:proofErr w:type="gramStart"/>
-      <w:r>
-        <w:t>watch</w:t>
-      </w:r>
-      <w:proofErr w:type="gramEnd"/>
-      <w:r>
-        <w:t xml:space="preserve"> [-s|--</w:t>
-      </w:r>
-      <w:proofErr w:type="spellStart"/>
-      <w:r>
-        <w:t>s</w:t>
-      </w:r>
-      <w:r>
-        <w:t>mem</w:t>
-      </w:r>
-      <w:proofErr w:type="spellEnd"/>
-      <w:r>
-        <w:t>]</w:t>
+      <w:r>
+        <w:t>watch [-s|--s</w:t>
+      </w:r>
+      <w:r>
+        <w:t>mem]</w:t>
       </w:r>
     </w:p>
     <w:p>
@@ -7526,18 +6385,10 @@
       </w:r>
       <w:bookmarkStart w:id="27" w:name="_Toc103679983"/>
       <w:r>
-        <w:t>Soar-</w:t>
-      </w:r>
-      <w:proofErr w:type="spellStart"/>
-      <w:r>
-        <w:t>S</w:t>
-      </w:r>
-      <w:r>
-        <w:t>Mem</w:t>
-      </w:r>
-      <w:proofErr w:type="spellEnd"/>
-      <w:r>
-        <w:t xml:space="preserve"> Performance</w:t>
+        <w:t>Soar-S</w:t>
+      </w:r>
+      <w:r>
+        <w:t>Mem Performance</w:t>
       </w:r>
       <w:bookmarkEnd w:id="27"/>
     </w:p>
@@ -7552,58 +6403,18 @@
         <w:t>arithmetic</w:t>
       </w:r>
       <w:r>
-        <w:t xml:space="preserve"> demo agent show that </w:t>
-      </w:r>
-      <w:proofErr w:type="spellStart"/>
-      <w:r>
-        <w:t>SMem</w:t>
-      </w:r>
-      <w:proofErr w:type="spellEnd"/>
-      <w:r>
-        <w:t xml:space="preserve"> queries carry about a 10-15% overhead as compar</w:t>
-      </w:r>
-      <w:r>
-        <w:t xml:space="preserve">ed to comparable </w:t>
-      </w:r>
-      <w:proofErr w:type="spellStart"/>
-      <w:r>
-        <w:t>rete</w:t>
-      </w:r>
-      <w:proofErr w:type="spellEnd"/>
-      <w:r>
-        <w:t xml:space="preserve"> matching.</w:t>
-      </w:r>
-    </w:p>
-    <w:p>
-      <w:r>
-        <w:t>However, Soar-</w:t>
-      </w:r>
-      <w:proofErr w:type="spellStart"/>
-      <w:r>
-        <w:t>SMem</w:t>
-      </w:r>
-      <w:proofErr w:type="spellEnd"/>
-      <w:r>
-        <w:t xml:space="preserve"> implements some basic query optimization: statistics are maintained about all concept storage.  Thus, when a query is </w:t>
-      </w:r>
-      <w:r>
-        <w:t>issued, Soar-</w:t>
-      </w:r>
-      <w:proofErr w:type="spellStart"/>
-      <w:r>
-        <w:t>SMem</w:t>
-      </w:r>
-      <w:proofErr w:type="spellEnd"/>
-      <w:r>
-        <w:t xml:space="preserve"> re-orders the cue such as to minimize expected query time.  Because only perfect matches are acceptable, semantic memory retrievals will not suffer the same combinatorial search space as the </w:t>
-      </w:r>
-      <w:proofErr w:type="spellStart"/>
-      <w:r>
-        <w:t>rete</w:t>
-      </w:r>
-      <w:proofErr w:type="spellEnd"/>
-      <w:r>
-        <w:t>.</w:t>
+        <w:t xml:space="preserve"> demo agent show that SMem queries carry about a 10-15% overhead as compar</w:t>
+      </w:r>
+      <w:r>
+        <w:t>ed to comparable rete matching.</w:t>
+      </w:r>
+    </w:p>
+    <w:p>
+      <w:r>
+        <w:t xml:space="preserve">However, Soar-SMem implements some basic query optimization: statistics are maintained about all concept storage.  Thus, when a query is </w:t>
+      </w:r>
+      <w:r>
+        <w:t>issued, Soar-SMem re-orders the cue such as to minimize expected query time.  Because only perfect matches are acceptable, semantic memory retrievals will not suffer the same combinatorial search space as the rete.</w:t>
       </w:r>
       <w:r>
         <w:t xml:space="preserve"> </w:t>
@@ -7627,36 +6438,23 @@
       </w:r>
       <w:bookmarkStart w:id="28" w:name="_Toc103679984"/>
       <w:r>
-        <w:t>Soar-</w:t>
-      </w:r>
-      <w:proofErr w:type="spellStart"/>
-      <w:r>
-        <w:t>S</w:t>
+        <w:t>Soar-S</w:t>
+      </w:r>
+      <w:r>
+        <w:t>Mem Programmer Reference</w:t>
+      </w:r>
+      <w:bookmarkEnd w:id="28"/>
+    </w:p>
+    <w:p>
+      <w:r>
+        <w:t>The following tables list basic infor</w:t>
+      </w:r>
+      <w:r>
+        <w:t>mation about each of the Soar-S</w:t>
       </w:r>
       <w:r>
         <w:t>Mem</w:t>
       </w:r>
-      <w:proofErr w:type="spellEnd"/>
-      <w:r>
-        <w:t xml:space="preserve"> Programmer Reference</w:t>
-      </w:r>
-      <w:bookmarkEnd w:id="28"/>
-    </w:p>
-    <w:p>
-      <w:r>
-        <w:t>The following tables list basic infor</w:t>
-      </w:r>
-      <w:r>
-        <w:t>mation about each of the Soar-</w:t>
-      </w:r>
-      <w:proofErr w:type="spellStart"/>
-      <w:r>
-        <w:t>S</w:t>
-      </w:r>
-      <w:r>
-        <w:t>Mem</w:t>
-      </w:r>
-      <w:proofErr w:type="spellEnd"/>
       <w:r>
         <w:t xml:space="preserve"> related commands.  It is not intended to substitute for this document, but a quick reference for commonly used commands and options.</w:t>
       </w:r>
@@ -7760,8 +6558,6 @@
                 <w:sz w:val="18"/>
               </w:rPr>
             </w:pPr>
-            <w:proofErr w:type="spellStart"/>
-            <w:proofErr w:type="gramStart"/>
             <w:r>
               <w:rPr>
                 <w:rFonts w:ascii="Courier New" w:hAnsi="Courier New"/>
@@ -7776,8 +6572,6 @@
               </w:rPr>
               <w:t>mem</w:t>
             </w:r>
-            <w:proofErr w:type="spellEnd"/>
-            <w:proofErr w:type="gramEnd"/>
           </w:p>
         </w:tc>
         <w:tc>
@@ -7825,8 +6619,6 @@
                 <w:sz w:val="18"/>
               </w:rPr>
             </w:pPr>
-            <w:proofErr w:type="spellStart"/>
-            <w:proofErr w:type="gramStart"/>
             <w:r>
               <w:rPr>
                 <w:rFonts w:ascii="Courier New" w:hAnsi="Courier New"/>
@@ -7841,8 +6633,6 @@
               </w:rPr>
               <w:t>mem</w:t>
             </w:r>
-            <w:proofErr w:type="spellEnd"/>
-            <w:proofErr w:type="gramEnd"/>
             <w:r>
               <w:rPr>
                 <w:rFonts w:ascii="Courier New" w:hAnsi="Courier New"/>
@@ -7878,22 +6668,14 @@
               <w:rPr>
                 <w:sz w:val="22"/>
               </w:rPr>
-              <w:t>Retrieve a Soar-</w:t>
-            </w:r>
-            <w:proofErr w:type="spellStart"/>
+              <w:t>Retrieve a Soar-S</w:t>
+            </w:r>
             <w:r>
               <w:rPr>
                 <w:sz w:val="22"/>
               </w:rPr>
-              <w:t>S</w:t>
-            </w:r>
-            <w:r>
-              <w:rPr>
-                <w:sz w:val="22"/>
-              </w:rPr>
               <w:t>Mem</w:t>
             </w:r>
-            <w:proofErr w:type="spellEnd"/>
             <w:r>
               <w:rPr>
                 <w:sz w:val="22"/>
@@ -7917,8 +6699,6 @@
                 <w:sz w:val="18"/>
               </w:rPr>
             </w:pPr>
-            <w:proofErr w:type="spellStart"/>
-            <w:proofErr w:type="gramStart"/>
             <w:r>
               <w:rPr>
                 <w:rFonts w:ascii="Courier New" w:hAnsi="Courier New"/>
@@ -7933,8 +6713,6 @@
               </w:rPr>
               <w:t>mem</w:t>
             </w:r>
-            <w:proofErr w:type="spellEnd"/>
-            <w:proofErr w:type="gramEnd"/>
             <w:r>
               <w:rPr>
                 <w:rFonts w:ascii="Courier New" w:hAnsi="Courier New"/>
@@ -7970,22 +6748,14 @@
               <w:rPr>
                 <w:sz w:val="22"/>
               </w:rPr>
-              <w:t>Set a Soar-</w:t>
-            </w:r>
-            <w:proofErr w:type="spellStart"/>
+              <w:t>Set a Soar-S</w:t>
+            </w:r>
             <w:r>
               <w:rPr>
                 <w:sz w:val="22"/>
               </w:rPr>
-              <w:t>S</w:t>
-            </w:r>
-            <w:r>
-              <w:rPr>
-                <w:sz w:val="22"/>
-              </w:rPr>
               <w:t>Mem</w:t>
             </w:r>
-            <w:proofErr w:type="spellEnd"/>
             <w:r>
               <w:rPr>
                 <w:sz w:val="22"/>
@@ -8009,8 +6779,6 @@
                 <w:sz w:val="18"/>
               </w:rPr>
             </w:pPr>
-            <w:proofErr w:type="spellStart"/>
-            <w:proofErr w:type="gramStart"/>
             <w:r>
               <w:rPr>
                 <w:rFonts w:ascii="Courier New" w:hAnsi="Courier New"/>
@@ -8025,8 +6793,6 @@
               </w:rPr>
               <w:t>mem</w:t>
             </w:r>
-            <w:proofErr w:type="spellEnd"/>
-            <w:proofErr w:type="gramEnd"/>
             <w:r>
               <w:rPr>
                 <w:rFonts w:ascii="Courier New" w:hAnsi="Courier New"/>
@@ -8062,22 +6828,14 @@
               <w:rPr>
                 <w:sz w:val="22"/>
               </w:rPr>
-              <w:t>Access Soar-</w:t>
-            </w:r>
-            <w:proofErr w:type="spellStart"/>
+              <w:t>Access Soar-S</w:t>
+            </w:r>
             <w:r>
               <w:rPr>
                 <w:sz w:val="22"/>
               </w:rPr>
-              <w:t>S</w:t>
-            </w:r>
-            <w:r>
-              <w:rPr>
-                <w:sz w:val="22"/>
-              </w:rPr>
               <w:t>Mem</w:t>
             </w:r>
-            <w:proofErr w:type="spellEnd"/>
             <w:r>
               <w:rPr>
                 <w:sz w:val="22"/>
@@ -8101,31 +6859,67 @@
                 <w:sz w:val="18"/>
               </w:rPr>
             </w:pPr>
-            <w:proofErr w:type="spellStart"/>
-            <w:proofErr w:type="gramStart"/>
             <w:r>
               <w:rPr>
                 <w:rFonts w:ascii="Courier New" w:hAnsi="Courier New"/>
                 <w:sz w:val="18"/>
               </w:rPr>
-              <w:t>smem</w:t>
-            </w:r>
-            <w:proofErr w:type="spellEnd"/>
-            <w:proofErr w:type="gramEnd"/>
+              <w:t>smem [-a|--add</w:t>
+            </w:r>
             <w:r>
               <w:rPr>
                 <w:rFonts w:ascii="Courier New" w:hAnsi="Courier New"/>
                 <w:sz w:val="18"/>
               </w:rPr>
-              <w:t xml:space="preserve"> [-a|--add</w:t>
-            </w:r>
-            <w:r>
+              <w:t>]</w:t>
+            </w:r>
+          </w:p>
+        </w:tc>
+        <w:tc>
+          <w:tcPr>
+            <w:tcW w:w="270" w:type="dxa"/>
+          </w:tcPr>
+          <w:p>
+            <w:pPr>
+              <w:spacing w:after="0"/>
+            </w:pPr>
+          </w:p>
+        </w:tc>
+        <w:tc>
+          <w:tcPr>
+            <w:tcW w:w="4248" w:type="dxa"/>
+            <w:shd w:val="clear" w:color="auto" w:fill="auto"/>
+          </w:tcPr>
+          <w:p>
+            <w:pPr>
+              <w:spacing w:after="0"/>
+              <w:rPr>
+                <w:sz w:val="22"/>
+              </w:rPr>
+            </w:pPr>
+            <w:r>
+              <w:rPr>
+                <w:sz w:val="22"/>
+              </w:rPr>
+              <w:t>Declaratively store concepts</w:t>
+            </w:r>
+          </w:p>
+        </w:tc>
+      </w:tr>
+      <w:tr>
+        <w:tc>
+          <w:tcPr>
+            <w:tcW w:w="4338" w:type="dxa"/>
+            <w:shd w:val="clear" w:color="auto" w:fill="auto"/>
+          </w:tcPr>
+          <w:p>
+            <w:pPr>
+              <w:spacing w:after="0"/>
               <w:rPr>
                 <w:rFonts w:ascii="Courier New" w:hAnsi="Courier New"/>
                 <w:sz w:val="18"/>
               </w:rPr>
-              <w:t>]</w:t>
-            </w:r>
+            </w:pPr>
           </w:p>
         </w:tc>
         <w:tc>
@@ -8150,12 +6944,6 @@
                 <w:sz w:val="22"/>
               </w:rPr>
             </w:pPr>
-            <w:r>
-              <w:rPr>
-                <w:sz w:val="22"/>
-              </w:rPr>
-              <w:t>Declaratively store concepts</w:t>
-            </w:r>
           </w:p>
         </w:tc>
       </w:tr>
@@ -8173,105 +6961,53 @@
                 <w:sz w:val="18"/>
               </w:rPr>
             </w:pPr>
-          </w:p>
-        </w:tc>
-        <w:tc>
-          <w:tcPr>
-            <w:tcW w:w="270" w:type="dxa"/>
-          </w:tcPr>
-          <w:p>
-            <w:pPr>
-              <w:spacing w:after="0"/>
-            </w:pPr>
-          </w:p>
-        </w:tc>
-        <w:tc>
-          <w:tcPr>
-            <w:tcW w:w="4248" w:type="dxa"/>
-            <w:shd w:val="clear" w:color="auto" w:fill="auto"/>
-          </w:tcPr>
-          <w:p>
-            <w:pPr>
-              <w:spacing w:after="0"/>
-              <w:rPr>
-                <w:sz w:val="22"/>
-              </w:rPr>
-            </w:pPr>
-          </w:p>
-        </w:tc>
-      </w:tr>
-      <w:tr>
-        <w:tc>
-          <w:tcPr>
-            <w:tcW w:w="4338" w:type="dxa"/>
-            <w:shd w:val="clear" w:color="auto" w:fill="auto"/>
-          </w:tcPr>
-          <w:p>
-            <w:pPr>
-              <w:spacing w:after="0"/>
+            <w:r>
               <w:rPr>
                 <w:rFonts w:ascii="Courier New" w:hAnsi="Courier New"/>
                 <w:sz w:val="18"/>
               </w:rPr>
-            </w:pPr>
-            <w:proofErr w:type="gramStart"/>
+              <w:t xml:space="preserve">watch </w:t>
+            </w:r>
             <w:r>
               <w:rPr>
                 <w:rFonts w:ascii="Courier New" w:hAnsi="Courier New"/>
                 <w:sz w:val="18"/>
               </w:rPr>
-              <w:t>watch</w:t>
-            </w:r>
-            <w:proofErr w:type="gramEnd"/>
+              <w:t>[-s</w:t>
+            </w:r>
             <w:r>
               <w:rPr>
                 <w:rFonts w:ascii="Courier New" w:hAnsi="Courier New"/>
                 <w:sz w:val="18"/>
               </w:rPr>
-              <w:t xml:space="preserve"> </w:t>
+              <w:t>|</w:t>
             </w:r>
             <w:r>
               <w:rPr>
                 <w:rFonts w:ascii="Courier New" w:hAnsi="Courier New"/>
                 <w:sz w:val="18"/>
               </w:rPr>
-              <w:t>[-s</w:t>
+              <w:t>--</w:t>
             </w:r>
             <w:r>
               <w:rPr>
                 <w:rFonts w:ascii="Courier New" w:hAnsi="Courier New"/>
                 <w:sz w:val="18"/>
               </w:rPr>
-              <w:t>|</w:t>
+              <w:t>s</w:t>
             </w:r>
             <w:r>
               <w:rPr>
                 <w:rFonts w:ascii="Courier New" w:hAnsi="Courier New"/>
                 <w:sz w:val="18"/>
               </w:rPr>
-              <w:t>--</w:t>
-            </w:r>
-            <w:proofErr w:type="spellStart"/>
+              <w:t>mem</w:t>
+            </w:r>
             <w:r>
               <w:rPr>
                 <w:rFonts w:ascii="Courier New" w:hAnsi="Courier New"/>
                 <w:sz w:val="18"/>
               </w:rPr>
-              <w:t>s</w:t>
-            </w:r>
-            <w:r>
-              <w:rPr>
-                <w:rFonts w:ascii="Courier New" w:hAnsi="Courier New"/>
-                <w:sz w:val="18"/>
-              </w:rPr>
-              <w:t>mem</w:t>
-            </w:r>
-            <w:proofErr w:type="spellEnd"/>
-            <w:r>
-              <w:rPr>
-                <w:rFonts w:ascii="Courier New" w:hAnsi="Courier New"/>
-                <w:sz w:val="18"/>
-              </w:rPr>
               <w:t>]</w:t>
             </w:r>
           </w:p>
@@ -8302,22 +7038,14 @@
               <w:rPr>
                 <w:sz w:val="22"/>
               </w:rPr>
-              <w:t>Soar-</w:t>
-            </w:r>
-            <w:proofErr w:type="spellStart"/>
+              <w:t>Soar-S</w:t>
+            </w:r>
             <w:r>
               <w:rPr>
                 <w:sz w:val="22"/>
               </w:rPr>
-              <w:t>S</w:t>
-            </w:r>
-            <w:r>
-              <w:rPr>
-                <w:sz w:val="22"/>
-              </w:rPr>
               <w:t>Mem</w:t>
             </w:r>
-            <w:proofErr w:type="spellEnd"/>
             <w:r>
               <w:rPr>
                 <w:sz w:val="22"/>
@@ -8502,7 +7230,6 @@
                 <w:sz w:val="18"/>
               </w:rPr>
             </w:pPr>
-            <w:proofErr w:type="gramStart"/>
             <w:r>
               <w:rPr>
                 <w:rFonts w:ascii="Courier New" w:hAnsi="Courier New"/>
@@ -8517,7 +7244,6 @@
               </w:rPr>
               <w:t>earning</w:t>
             </w:r>
-            <w:proofErr w:type="gramEnd"/>
           </w:p>
         </w:tc>
         <w:tc>
@@ -8548,7 +7274,6 @@
                 <w:sz w:val="18"/>
               </w:rPr>
             </w:pPr>
-            <w:proofErr w:type="gramStart"/>
             <w:r>
               <w:rPr>
                 <w:rFonts w:ascii="Courier New" w:hAnsi="Courier New"/>
@@ -8556,7 +7281,6 @@
               </w:rPr>
               <w:t>on</w:t>
             </w:r>
-            <w:proofErr w:type="gramEnd"/>
           </w:p>
           <w:p>
             <w:pPr>
@@ -8567,7 +7291,6 @@
                 <w:sz w:val="18"/>
               </w:rPr>
             </w:pPr>
-            <w:proofErr w:type="gramStart"/>
             <w:r>
               <w:rPr>
                 <w:rFonts w:ascii="Courier New" w:hAnsi="Courier New"/>
@@ -8575,7 +7298,6 @@
               </w:rPr>
               <w:t>off</w:t>
             </w:r>
-            <w:proofErr w:type="gramEnd"/>
           </w:p>
         </w:tc>
         <w:tc>
@@ -8606,7 +7328,6 @@
                 <w:sz w:val="18"/>
               </w:rPr>
             </w:pPr>
-            <w:proofErr w:type="gramStart"/>
             <w:r>
               <w:rPr>
                 <w:rFonts w:ascii="Courier New" w:hAnsi="Courier New"/>
@@ -8621,7 +7342,6 @@
               </w:rPr>
               <w:t>n</w:t>
             </w:r>
-            <w:proofErr w:type="gramEnd"/>
           </w:p>
         </w:tc>
       </w:tr>
@@ -8836,7 +7556,6 @@
                 <w:sz w:val="18"/>
               </w:rPr>
             </w:pPr>
-            <w:proofErr w:type="gramStart"/>
             <w:r>
               <w:rPr>
                 <w:rFonts w:ascii="Courier New" w:hAnsi="Courier New"/>
@@ -8844,7 +7563,6 @@
               </w:rPr>
               <w:t>database</w:t>
             </w:r>
-            <w:proofErr w:type="gramEnd"/>
             <w:r>
               <w:rPr>
                 <w:rFonts w:ascii="Courier New" w:hAnsi="Courier New"/>
@@ -8882,7 +7600,6 @@
                 <w:sz w:val="18"/>
               </w:rPr>
             </w:pPr>
-            <w:proofErr w:type="gramStart"/>
             <w:r>
               <w:rPr>
                 <w:rFonts w:ascii="Courier New" w:hAnsi="Courier New"/>
@@ -8890,7 +7607,6 @@
               </w:rPr>
               <w:t>file</w:t>
             </w:r>
-            <w:proofErr w:type="gramEnd"/>
           </w:p>
           <w:p>
             <w:pPr>
@@ -8901,7 +7617,6 @@
                 <w:sz w:val="18"/>
               </w:rPr>
             </w:pPr>
-            <w:proofErr w:type="gramStart"/>
             <w:r>
               <w:rPr>
                 <w:rFonts w:ascii="Courier New" w:hAnsi="Courier New"/>
@@ -8909,7 +7624,6 @@
               </w:rPr>
               <w:t>memory</w:t>
             </w:r>
-            <w:proofErr w:type="gramEnd"/>
           </w:p>
         </w:tc>
         <w:tc>
@@ -8940,7 +7654,6 @@
                 <w:sz w:val="18"/>
               </w:rPr>
             </w:pPr>
-            <w:proofErr w:type="gramStart"/>
             <w:r>
               <w:rPr>
                 <w:rFonts w:ascii="Courier New" w:hAnsi="Courier New"/>
@@ -8948,7 +7661,6 @@
               </w:rPr>
               <w:t>memory</w:t>
             </w:r>
-            <w:proofErr w:type="gramEnd"/>
           </w:p>
         </w:tc>
       </w:tr>
@@ -9043,7 +7755,6 @@
                 <w:sz w:val="18"/>
               </w:rPr>
             </w:pPr>
-            <w:proofErr w:type="gramStart"/>
             <w:r>
               <w:rPr>
                 <w:rFonts w:ascii="Courier New" w:hAnsi="Courier New"/>
@@ -9051,7 +7762,6 @@
               </w:rPr>
               <w:t>path</w:t>
             </w:r>
-            <w:proofErr w:type="gramEnd"/>
             <w:r>
               <w:rPr>
                 <w:rFonts w:ascii="Courier New" w:hAnsi="Courier New"/>
@@ -9094,25 +7804,31 @@
                 <w:rFonts w:ascii="Courier New" w:hAnsi="Courier New"/>
                 <w:sz w:val="18"/>
               </w:rPr>
-              <w:t>&lt;</w:t>
-            </w:r>
-            <w:proofErr w:type="gramStart"/>
-            <w:r>
+              <w:t>&lt;empty&gt;</w:t>
+            </w:r>
+          </w:p>
+          <w:p>
+            <w:pPr>
+              <w:spacing w:after="0"/>
+              <w:jc w:val="center"/>
               <w:rPr>
                 <w:rFonts w:ascii="Courier New" w:hAnsi="Courier New"/>
                 <w:sz w:val="18"/>
               </w:rPr>
-              <w:t>empty</w:t>
-            </w:r>
-            <w:proofErr w:type="gramEnd"/>
+            </w:pPr>
             <w:r>
               <w:rPr>
                 <w:rFonts w:ascii="Courier New" w:hAnsi="Courier New"/>
                 <w:sz w:val="18"/>
               </w:rPr>
-              <w:t>&gt;</w:t>
-            </w:r>
-          </w:p>
+              <w:t>&lt;system path&gt;</w:t>
+            </w:r>
+          </w:p>
+        </w:tc>
+        <w:tc>
+          <w:tcPr>
+            <w:tcW w:w="270" w:type="dxa"/>
+          </w:tcPr>
           <w:p>
             <w:pPr>
               <w:spacing w:after="0"/>
@@ -9122,29 +7838,45 @@
                 <w:sz w:val="18"/>
               </w:rPr>
             </w:pPr>
-            <w:r>
+          </w:p>
+        </w:tc>
+        <w:tc>
+          <w:tcPr>
+            <w:tcW w:w="2250" w:type="dxa"/>
+          </w:tcPr>
+          <w:p>
+            <w:pPr>
+              <w:spacing w:after="0"/>
+              <w:jc w:val="center"/>
               <w:rPr>
                 <w:rFonts w:ascii="Courier New" w:hAnsi="Courier New"/>
                 <w:sz w:val="18"/>
               </w:rPr>
-              <w:t>&lt;</w:t>
-            </w:r>
-            <w:proofErr w:type="gramStart"/>
+            </w:pPr>
             <w:r>
               <w:rPr>
                 <w:rFonts w:ascii="Courier New" w:hAnsi="Courier New"/>
                 <w:sz w:val="18"/>
               </w:rPr>
-              <w:t>system</w:t>
-            </w:r>
-            <w:proofErr w:type="gramEnd"/>
-            <w:r>
+              <w:t>&lt;empty&gt;</w:t>
+            </w:r>
+          </w:p>
+        </w:tc>
+      </w:tr>
+      <w:tr>
+        <w:tc>
+          <w:tcPr>
+            <w:tcW w:w="3618" w:type="dxa"/>
+            <w:shd w:val="clear" w:color="auto" w:fill="auto"/>
+          </w:tcPr>
+          <w:p>
+            <w:pPr>
+              <w:spacing w:after="0"/>
               <w:rPr>
                 <w:rFonts w:ascii="Courier New" w:hAnsi="Courier New"/>
                 <w:sz w:val="18"/>
               </w:rPr>
-              <w:t xml:space="preserve"> path&gt;</w:t>
-            </w:r>
+            </w:pPr>
           </w:p>
         </w:tc>
         <w:tc>
@@ -9154,7 +7886,6 @@
           <w:p>
             <w:pPr>
               <w:spacing w:after="0"/>
-              <w:jc w:val="center"/>
               <w:rPr>
                 <w:rFonts w:ascii="Courier New" w:hAnsi="Courier New"/>
                 <w:sz w:val="18"/>
@@ -9164,7 +7895,8 @@
         </w:tc>
         <w:tc>
           <w:tcPr>
-            <w:tcW w:w="2250" w:type="dxa"/>
+            <w:tcW w:w="2430" w:type="dxa"/>
+            <w:shd w:val="clear" w:color="auto" w:fill="auto"/>
           </w:tcPr>
           <w:p>
             <w:pPr>
@@ -9175,28 +7907,150 @@
                 <w:sz w:val="18"/>
               </w:rPr>
             </w:pPr>
-            <w:r>
+          </w:p>
+        </w:tc>
+        <w:tc>
+          <w:tcPr>
+            <w:tcW w:w="270" w:type="dxa"/>
+          </w:tcPr>
+          <w:p>
+            <w:pPr>
+              <w:spacing w:after="0"/>
+              <w:jc w:val="center"/>
               <w:rPr>
                 <w:rFonts w:ascii="Courier New" w:hAnsi="Courier New"/>
                 <w:sz w:val="18"/>
               </w:rPr>
-              <w:t>&lt;</w:t>
-            </w:r>
-            <w:proofErr w:type="gramStart"/>
-            <w:r>
+            </w:pPr>
+          </w:p>
+        </w:tc>
+        <w:tc>
+          <w:tcPr>
+            <w:tcW w:w="2250" w:type="dxa"/>
+          </w:tcPr>
+          <w:p>
+            <w:pPr>
+              <w:spacing w:after="0"/>
+              <w:jc w:val="center"/>
               <w:rPr>
                 <w:rFonts w:ascii="Courier New" w:hAnsi="Courier New"/>
                 <w:sz w:val="18"/>
               </w:rPr>
-              <w:t>empty</w:t>
-            </w:r>
-            <w:proofErr w:type="gramEnd"/>
-            <w:r>
+            </w:pPr>
+          </w:p>
+        </w:tc>
+      </w:tr>
+      <w:tr>
+        <w:tc>
+          <w:tcPr>
+            <w:tcW w:w="3618" w:type="dxa"/>
+            <w:shd w:val="clear" w:color="auto" w:fill="auto"/>
+          </w:tcPr>
+          <w:p>
+            <w:pPr>
+              <w:spacing w:after="0"/>
               <w:rPr>
                 <w:rFonts w:ascii="Courier New" w:hAnsi="Courier New"/>
                 <w:sz w:val="18"/>
               </w:rPr>
-              <w:t>&gt;</w:t>
+            </w:pPr>
+            <w:r>
+              <w:rPr>
+                <w:rFonts w:ascii="Courier New" w:hAnsi="Courier New"/>
+                <w:sz w:val="18"/>
+              </w:rPr>
+              <w:t>lazy-commit</w:t>
+            </w:r>
+          </w:p>
+        </w:tc>
+        <w:tc>
+          <w:tcPr>
+            <w:tcW w:w="270" w:type="dxa"/>
+          </w:tcPr>
+          <w:p>
+            <w:pPr>
+              <w:spacing w:after="0"/>
+              <w:rPr>
+                <w:rFonts w:ascii="Courier New" w:hAnsi="Courier New"/>
+                <w:sz w:val="18"/>
+              </w:rPr>
+            </w:pPr>
+          </w:p>
+        </w:tc>
+        <w:tc>
+          <w:tcPr>
+            <w:tcW w:w="2430" w:type="dxa"/>
+            <w:shd w:val="clear" w:color="auto" w:fill="auto"/>
+          </w:tcPr>
+          <w:p>
+            <w:pPr>
+              <w:spacing w:after="0"/>
+              <w:jc w:val="center"/>
+              <w:rPr>
+                <w:rFonts w:ascii="Courier New" w:hAnsi="Courier New"/>
+                <w:sz w:val="18"/>
+              </w:rPr>
+            </w:pPr>
+            <w:r>
+              <w:rPr>
+                <w:rFonts w:ascii="Courier New" w:hAnsi="Courier New"/>
+                <w:sz w:val="18"/>
+              </w:rPr>
+              <w:t>off</w:t>
+            </w:r>
+          </w:p>
+          <w:p>
+            <w:pPr>
+              <w:spacing w:after="0"/>
+              <w:jc w:val="center"/>
+              <w:rPr>
+                <w:rFonts w:ascii="Courier New" w:hAnsi="Courier New"/>
+                <w:sz w:val="18"/>
+              </w:rPr>
+            </w:pPr>
+            <w:r>
+              <w:rPr>
+                <w:rFonts w:ascii="Courier New" w:hAnsi="Courier New"/>
+                <w:sz w:val="18"/>
+              </w:rPr>
+              <w:t>on</w:t>
+            </w:r>
+          </w:p>
+        </w:tc>
+        <w:tc>
+          <w:tcPr>
+            <w:tcW w:w="270" w:type="dxa"/>
+          </w:tcPr>
+          <w:p>
+            <w:pPr>
+              <w:spacing w:after="0"/>
+              <w:jc w:val="center"/>
+              <w:rPr>
+                <w:rFonts w:ascii="Courier New" w:hAnsi="Courier New"/>
+                <w:sz w:val="18"/>
+              </w:rPr>
+            </w:pPr>
+          </w:p>
+        </w:tc>
+        <w:tc>
+          <w:tcPr>
+            <w:tcW w:w="2250" w:type="dxa"/>
+          </w:tcPr>
+          <w:p>
+            <w:pPr>
+              <w:spacing w:after="0"/>
+              <w:jc w:val="center"/>
+              <w:rPr>
+                <w:rFonts w:ascii="Courier New" w:hAnsi="Courier New"/>
+                <w:sz w:val="18"/>
+              </w:rPr>
+            </w:pPr>
+            <w:r>
+              <w:rPr>
+                <w:rFonts w:ascii="Courier New" w:hAnsi="Courier New"/>
+                <w:sz w:val="18"/>
+              </w:rPr>
+              <w:t>On</w:t>
             </w:r>
           </w:p>
         </w:tc>
@@ -9292,100 +8146,89 @@
                 <w:sz w:val="18"/>
               </w:rPr>
             </w:pPr>
-            <w:proofErr w:type="gramStart"/>
             <w:r>
               <w:rPr>
                 <w:rFonts w:ascii="Courier New" w:hAnsi="Courier New"/>
                 <w:sz w:val="18"/>
               </w:rPr>
-              <w:t>lazy</w:t>
-            </w:r>
-            <w:proofErr w:type="gramEnd"/>
-            <w:r>
+              <w:t>timers</w:t>
+            </w:r>
+          </w:p>
+        </w:tc>
+        <w:tc>
+          <w:tcPr>
+            <w:tcW w:w="270" w:type="dxa"/>
+          </w:tcPr>
+          <w:p>
+            <w:pPr>
+              <w:spacing w:after="0"/>
               <w:rPr>
                 <w:rFonts w:ascii="Courier New" w:hAnsi="Courier New"/>
                 <w:sz w:val="18"/>
               </w:rPr>
-              <w:t>-commit</w:t>
-            </w:r>
-          </w:p>
-        </w:tc>
-        <w:tc>
-          <w:tcPr>
-            <w:tcW w:w="270" w:type="dxa"/>
-          </w:tcPr>
-          <w:p>
-            <w:pPr>
-              <w:spacing w:after="0"/>
+            </w:pPr>
+          </w:p>
+        </w:tc>
+        <w:tc>
+          <w:tcPr>
+            <w:tcW w:w="2430" w:type="dxa"/>
+            <w:shd w:val="clear" w:color="auto" w:fill="auto"/>
+          </w:tcPr>
+          <w:p>
+            <w:pPr>
+              <w:spacing w:after="0"/>
+              <w:jc w:val="center"/>
               <w:rPr>
                 <w:rFonts w:ascii="Courier New" w:hAnsi="Courier New"/>
                 <w:sz w:val="18"/>
               </w:rPr>
             </w:pPr>
-          </w:p>
-        </w:tc>
-        <w:tc>
-          <w:tcPr>
-            <w:tcW w:w="2430" w:type="dxa"/>
-            <w:shd w:val="clear" w:color="auto" w:fill="auto"/>
-          </w:tcPr>
-          <w:p>
-            <w:pPr>
-              <w:spacing w:after="0"/>
-              <w:jc w:val="center"/>
+            <w:r>
               <w:rPr>
                 <w:rFonts w:ascii="Courier New" w:hAnsi="Courier New"/>
                 <w:sz w:val="18"/>
               </w:rPr>
-            </w:pPr>
-            <w:proofErr w:type="gramStart"/>
-            <w:r>
+              <w:t>off</w:t>
+            </w:r>
+          </w:p>
+          <w:p>
+            <w:pPr>
+              <w:spacing w:after="0"/>
+              <w:jc w:val="center"/>
               <w:rPr>
                 <w:rFonts w:ascii="Courier New" w:hAnsi="Courier New"/>
                 <w:sz w:val="18"/>
               </w:rPr>
-              <w:t>off</w:t>
-            </w:r>
-            <w:proofErr w:type="gramEnd"/>
-          </w:p>
-          <w:p>
-            <w:pPr>
-              <w:spacing w:after="0"/>
-              <w:jc w:val="center"/>
+            </w:pPr>
+            <w:r>
               <w:rPr>
                 <w:rFonts w:ascii="Courier New" w:hAnsi="Courier New"/>
                 <w:sz w:val="18"/>
               </w:rPr>
-            </w:pPr>
-            <w:proofErr w:type="gramStart"/>
-            <w:r>
+              <w:t>one</w:t>
+            </w:r>
+          </w:p>
+          <w:p>
+            <w:pPr>
+              <w:spacing w:after="0"/>
+              <w:jc w:val="center"/>
               <w:rPr>
                 <w:rFonts w:ascii="Courier New" w:hAnsi="Courier New"/>
                 <w:sz w:val="18"/>
               </w:rPr>
-              <w:t>on</w:t>
-            </w:r>
-            <w:proofErr w:type="gramEnd"/>
-          </w:p>
-        </w:tc>
-        <w:tc>
-          <w:tcPr>
-            <w:tcW w:w="270" w:type="dxa"/>
-          </w:tcPr>
-          <w:p>
-            <w:pPr>
-              <w:spacing w:after="0"/>
-              <w:jc w:val="center"/>
+            </w:pPr>
+            <w:r>
               <w:rPr>
                 <w:rFonts w:ascii="Courier New" w:hAnsi="Courier New"/>
                 <w:sz w:val="18"/>
               </w:rPr>
-            </w:pPr>
-          </w:p>
-        </w:tc>
-        <w:tc>
-          <w:tcPr>
-            <w:tcW w:w="2250" w:type="dxa"/>
+              <w:t>two</w:t>
+            </w:r>
+          </w:p>
+        </w:tc>
+        <w:tc>
+          <w:tcPr>
+            <w:tcW w:w="270" w:type="dxa"/>
           </w:tcPr>
           <w:p>
             <w:pPr>
@@ -9396,232 +8239,28 @@
                 <w:sz w:val="18"/>
               </w:rPr>
             </w:pPr>
-            <w:r>
+          </w:p>
+        </w:tc>
+        <w:tc>
+          <w:tcPr>
+            <w:tcW w:w="2250" w:type="dxa"/>
+          </w:tcPr>
+          <w:p>
+            <w:pPr>
+              <w:spacing w:after="0"/>
+              <w:jc w:val="center"/>
               <w:rPr>
                 <w:rFonts w:ascii="Courier New" w:hAnsi="Courier New"/>
                 <w:sz w:val="18"/>
               </w:rPr>
-              <w:t>On</w:t>
-            </w:r>
-          </w:p>
-        </w:tc>
-      </w:tr>
-      <w:tr>
-        <w:tc>
-          <w:tcPr>
-            <w:tcW w:w="3618" w:type="dxa"/>
-            <w:shd w:val="clear" w:color="auto" w:fill="auto"/>
-          </w:tcPr>
-          <w:p>
-            <w:pPr>
-              <w:spacing w:after="0"/>
+            </w:pPr>
+            <w:r>
               <w:rPr>
                 <w:rFonts w:ascii="Courier New" w:hAnsi="Courier New"/>
                 <w:sz w:val="18"/>
               </w:rPr>
-            </w:pPr>
-          </w:p>
-        </w:tc>
-        <w:tc>
-          <w:tcPr>
-            <w:tcW w:w="270" w:type="dxa"/>
-          </w:tcPr>
-          <w:p>
-            <w:pPr>
-              <w:spacing w:after="0"/>
-              <w:rPr>
-                <w:rFonts w:ascii="Courier New" w:hAnsi="Courier New"/>
-                <w:sz w:val="18"/>
-              </w:rPr>
-            </w:pPr>
-          </w:p>
-        </w:tc>
-        <w:tc>
-          <w:tcPr>
-            <w:tcW w:w="2430" w:type="dxa"/>
-            <w:shd w:val="clear" w:color="auto" w:fill="auto"/>
-          </w:tcPr>
-          <w:p>
-            <w:pPr>
-              <w:spacing w:after="0"/>
-              <w:jc w:val="center"/>
-              <w:rPr>
-                <w:rFonts w:ascii="Courier New" w:hAnsi="Courier New"/>
-                <w:sz w:val="18"/>
-              </w:rPr>
-            </w:pPr>
-          </w:p>
-        </w:tc>
-        <w:tc>
-          <w:tcPr>
-            <w:tcW w:w="270" w:type="dxa"/>
-          </w:tcPr>
-          <w:p>
-            <w:pPr>
-              <w:spacing w:after="0"/>
-              <w:jc w:val="center"/>
-              <w:rPr>
-                <w:rFonts w:ascii="Courier New" w:hAnsi="Courier New"/>
-                <w:sz w:val="18"/>
-              </w:rPr>
-            </w:pPr>
-          </w:p>
-        </w:tc>
-        <w:tc>
-          <w:tcPr>
-            <w:tcW w:w="2250" w:type="dxa"/>
-          </w:tcPr>
-          <w:p>
-            <w:pPr>
-              <w:spacing w:after="0"/>
-              <w:jc w:val="center"/>
-              <w:rPr>
-                <w:rFonts w:ascii="Courier New" w:hAnsi="Courier New"/>
-                <w:sz w:val="18"/>
-              </w:rPr>
-            </w:pPr>
-          </w:p>
-        </w:tc>
-      </w:tr>
-      <w:tr>
-        <w:tc>
-          <w:tcPr>
-            <w:tcW w:w="3618" w:type="dxa"/>
-            <w:shd w:val="clear" w:color="auto" w:fill="auto"/>
-          </w:tcPr>
-          <w:p>
-            <w:pPr>
-              <w:spacing w:after="0"/>
-              <w:rPr>
-                <w:rFonts w:ascii="Courier New" w:hAnsi="Courier New"/>
-                <w:sz w:val="18"/>
-              </w:rPr>
-            </w:pPr>
-            <w:proofErr w:type="gramStart"/>
-            <w:r>
-              <w:rPr>
-                <w:rFonts w:ascii="Courier New" w:hAnsi="Courier New"/>
-                <w:sz w:val="18"/>
-              </w:rPr>
-              <w:t>timers</w:t>
-            </w:r>
-            <w:proofErr w:type="gramEnd"/>
-          </w:p>
-        </w:tc>
-        <w:tc>
-          <w:tcPr>
-            <w:tcW w:w="270" w:type="dxa"/>
-          </w:tcPr>
-          <w:p>
-            <w:pPr>
-              <w:spacing w:after="0"/>
-              <w:rPr>
-                <w:rFonts w:ascii="Courier New" w:hAnsi="Courier New"/>
-                <w:sz w:val="18"/>
-              </w:rPr>
-            </w:pPr>
-          </w:p>
-        </w:tc>
-        <w:tc>
-          <w:tcPr>
-            <w:tcW w:w="2430" w:type="dxa"/>
-            <w:shd w:val="clear" w:color="auto" w:fill="auto"/>
-          </w:tcPr>
-          <w:p>
-            <w:pPr>
-              <w:spacing w:after="0"/>
-              <w:jc w:val="center"/>
-              <w:rPr>
-                <w:rFonts w:ascii="Courier New" w:hAnsi="Courier New"/>
-                <w:sz w:val="18"/>
-              </w:rPr>
-            </w:pPr>
-            <w:proofErr w:type="gramStart"/>
-            <w:r>
-              <w:rPr>
-                <w:rFonts w:ascii="Courier New" w:hAnsi="Courier New"/>
-                <w:sz w:val="18"/>
-              </w:rPr>
               <w:t>off</w:t>
             </w:r>
-            <w:proofErr w:type="gramEnd"/>
-          </w:p>
-          <w:p>
-            <w:pPr>
-              <w:spacing w:after="0"/>
-              <w:jc w:val="center"/>
-              <w:rPr>
-                <w:rFonts w:ascii="Courier New" w:hAnsi="Courier New"/>
-                <w:sz w:val="18"/>
-              </w:rPr>
-            </w:pPr>
-            <w:proofErr w:type="gramStart"/>
-            <w:r>
-              <w:rPr>
-                <w:rFonts w:ascii="Courier New" w:hAnsi="Courier New"/>
-                <w:sz w:val="18"/>
-              </w:rPr>
-              <w:t>one</w:t>
-            </w:r>
-            <w:proofErr w:type="gramEnd"/>
-          </w:p>
-          <w:p>
-            <w:pPr>
-              <w:spacing w:after="0"/>
-              <w:jc w:val="center"/>
-              <w:rPr>
-                <w:rFonts w:ascii="Courier New" w:hAnsi="Courier New"/>
-                <w:sz w:val="18"/>
-              </w:rPr>
-            </w:pPr>
-            <w:proofErr w:type="gramStart"/>
-            <w:r>
-              <w:rPr>
-                <w:rFonts w:ascii="Courier New" w:hAnsi="Courier New"/>
-                <w:sz w:val="18"/>
-              </w:rPr>
-              <w:t>two</w:t>
-            </w:r>
-            <w:proofErr w:type="gramEnd"/>
-          </w:p>
-        </w:tc>
-        <w:tc>
-          <w:tcPr>
-            <w:tcW w:w="270" w:type="dxa"/>
-          </w:tcPr>
-          <w:p>
-            <w:pPr>
-              <w:spacing w:after="0"/>
-              <w:jc w:val="center"/>
-              <w:rPr>
-                <w:rFonts w:ascii="Courier New" w:hAnsi="Courier New"/>
-                <w:sz w:val="18"/>
-              </w:rPr>
-            </w:pPr>
-          </w:p>
-        </w:tc>
-        <w:tc>
-          <w:tcPr>
-            <w:tcW w:w="2250" w:type="dxa"/>
-          </w:tcPr>
-          <w:p>
-            <w:pPr>
-              <w:spacing w:after="0"/>
-              <w:jc w:val="center"/>
-              <w:rPr>
-                <w:rFonts w:ascii="Courier New" w:hAnsi="Courier New"/>
-                <w:sz w:val="18"/>
-              </w:rPr>
-            </w:pPr>
-            <w:proofErr w:type="gramStart"/>
-            <w:r>
-              <w:rPr>
-                <w:rFonts w:ascii="Courier New" w:hAnsi="Courier New"/>
-                <w:sz w:val="18"/>
-              </w:rPr>
-              <w:t>off</w:t>
-            </w:r>
-            <w:proofErr w:type="gramEnd"/>
           </w:p>
         </w:tc>
       </w:tr>
@@ -9738,15 +8377,8 @@
       <w:pPr>
         <w:pStyle w:val="code"/>
       </w:pPr>
-      <w:proofErr w:type="spellStart"/>
-      <w:proofErr w:type="gramStart"/>
-      <w:r>
-        <w:t>state.smem.command.store</w:t>
-      </w:r>
-      <w:proofErr w:type="spellEnd"/>
-      <w:proofErr w:type="gramEnd"/>
-      <w:r>
-        <w:t xml:space="preserve"> &lt;identifier&gt;</w:t>
+      <w:r>
+        <w:t>state.smem.command.store &lt;identifier&gt;</w:t>
       </w:r>
     </w:p>
     <w:p>
@@ -9767,29 +8399,14 @@
       <w:pPr>
         <w:pStyle w:val="code"/>
       </w:pPr>
-      <w:proofErr w:type="spellStart"/>
-      <w:proofErr w:type="gramStart"/>
       <w:r>
         <w:t>state.s</w:t>
       </w:r>
       <w:r>
-        <w:t>mem.command.retrieve</w:t>
-      </w:r>
-      <w:proofErr w:type="spellEnd"/>
-      <w:proofErr w:type="gramEnd"/>
-      <w:r>
-        <w:t xml:space="preserve"> </w:t>
-      </w:r>
-      <w:r>
-        <w:t>&lt;</w:t>
-      </w:r>
-      <w:proofErr w:type="spellStart"/>
-      <w:r>
-        <w:t>lti</w:t>
-      </w:r>
-      <w:proofErr w:type="spellEnd"/>
-      <w:r>
-        <w:t>&gt;</w:t>
+        <w:t xml:space="preserve">mem.command.retrieve </w:t>
+      </w:r>
+      <w:r>
+        <w:t>&lt;lti&gt;</w:t>
       </w:r>
     </w:p>
     <w:p>
@@ -9810,18 +8427,11 @@
       <w:pPr>
         <w:pStyle w:val="code"/>
       </w:pPr>
-      <w:proofErr w:type="spellStart"/>
-      <w:proofErr w:type="gramStart"/>
       <w:r>
         <w:t>state.s</w:t>
       </w:r>
       <w:r>
-        <w:t>mem.command.query</w:t>
-      </w:r>
-      <w:proofErr w:type="spellEnd"/>
-      <w:proofErr w:type="gramEnd"/>
-      <w:r>
-        <w:t xml:space="preserve"> &lt;cue&gt;</w:t>
+        <w:t>mem.command.query &lt;cue&gt;</w:t>
       </w:r>
     </w:p>
     <w:p>
@@ -9833,29 +8443,14 @@
       <w:pPr>
         <w:pStyle w:val="code"/>
       </w:pPr>
-      <w:proofErr w:type="spellStart"/>
-      <w:proofErr w:type="gramStart"/>
       <w:r>
         <w:t>state.s</w:t>
       </w:r>
       <w:r>
-        <w:t>mem.command.prohibit</w:t>
-      </w:r>
-      <w:proofErr w:type="spellEnd"/>
-      <w:proofErr w:type="gramEnd"/>
-      <w:r>
-        <w:t xml:space="preserve"> </w:t>
-      </w:r>
-      <w:r>
-        <w:t>&lt;bad-</w:t>
-      </w:r>
-      <w:proofErr w:type="spellStart"/>
-      <w:r>
-        <w:t>lti</w:t>
-      </w:r>
-      <w:proofErr w:type="spellEnd"/>
-      <w:r>
-        <w:t>&gt;</w:t>
+        <w:t xml:space="preserve">mem.command.prohibit </w:t>
+      </w:r>
+      <w:r>
+        <w:t>&lt;bad-lti&gt;</w:t>
       </w:r>
     </w:p>
     <w:p>
@@ -9876,16 +8471,12 @@
       <w:pPr>
         <w:pStyle w:val="code"/>
       </w:pPr>
-      <w:proofErr w:type="spellStart"/>
-      <w:proofErr w:type="gramStart"/>
       <w:r>
         <w:t>state.s</w:t>
       </w:r>
       <w:r>
         <w:t>mem.result</w:t>
       </w:r>
-      <w:proofErr w:type="spellEnd"/>
-      <w:proofErr w:type="gramEnd"/>
     </w:p>
     <w:p>
       <w:pPr>
@@ -9894,21 +8485,11 @@
       </w:pPr>
       <w:r>
         <w:tab/>
-        <w:t>^</w:t>
-      </w:r>
-      <w:proofErr w:type="gramStart"/>
-      <w:r>
-        <w:t>retrieved</w:t>
-      </w:r>
-      <w:proofErr w:type="gramEnd"/>
-      <w:r>
-        <w:t xml:space="preserve"> &lt;</w:t>
-      </w:r>
-      <w:proofErr w:type="spellStart"/>
+        <w:t>^retrieved &lt;</w:t>
+      </w:r>
       <w:r>
         <w:t>lti</w:t>
       </w:r>
-      <w:proofErr w:type="spellEnd"/>
       <w:r>
         <w:t>&gt;</w:t>
       </w:r>
@@ -9920,23 +8501,7 @@
         <w:ind w:firstLine="720"/>
       </w:pPr>
       <w:r>
-        <w:t>^</w:t>
-      </w:r>
-      <w:proofErr w:type="gramStart"/>
-      <w:r>
-        <w:t>status</w:t>
-      </w:r>
-      <w:proofErr w:type="gramEnd"/>
-      <w:r>
-        <w:t xml:space="preserve"> &lt;&lt; success failure bad-</w:t>
-      </w:r>
-      <w:proofErr w:type="spellStart"/>
-      <w:r>
-        <w:t>cmd</w:t>
-      </w:r>
-      <w:proofErr w:type="spellEnd"/>
-      <w:r>
-        <w:t xml:space="preserve"> &gt;&gt;</w:t>
+        <w:t>^status &lt;&lt; success failure bad-cmd &gt;&gt;</w:t>
       </w:r>
     </w:p>
     <w:p>
@@ -10028,7 +8593,7 @@
         <w:rStyle w:val="PageNumber"/>
         <w:noProof/>
       </w:rPr>
-      <w:t>19</w:t>
+      <w:t>1</w:t>
     </w:r>
     <w:r>
       <w:rPr>

</xml_diff>